<commit_message>
Commtted this copy before revising it as a result of meeting with Ruth and Frank (July 31st 2009).
</commit_message>
<xml_diff>
--- a/file_space/Section_Primer.docx
+++ b/file_space/Section_Primer.docx
@@ -4068,6 +4068,29 @@
         </w:rPr>
         <w:t xml:space="preserve">The next section </w:t>
       </w:r>
+      <w:ins w:id="3" w:author="vchoi" w:date="2009-07-31T10:58:00Z">
+        <w:r>
+          <w:rPr>
+            <w:i/>
+            <w:sz w:val="24"/>
+            <w:szCs w:val="24"/>
+            <w:rPrChange w:id="4" w:author="vchoi" w:date="2009-07-31T10:58:00Z">
+              <w:rPr>
+                <w:sz w:val="24"/>
+                <w:szCs w:val="24"/>
+              </w:rPr>
+            </w:rPrChange>
+          </w:rPr>
+          <w:t>User Guide</w:t>
+        </w:r>
+        <w:r>
+          <w:rPr>
+            <w:sz w:val="24"/>
+            <w:szCs w:val="24"/>
+          </w:rPr>
+          <w:t xml:space="preserve"> </w:t>
+        </w:r>
+      </w:ins>
       <w:r>
         <w:rPr>
           <w:sz w:val="24"/>
@@ -4138,7 +4161,7 @@
         </w:rPr>
         <w:t xml:space="preserve">create an HDF5 file with the desired </w:t>
       </w:r>
-      <w:del w:id="3" w:author="vchoi" w:date="2009-07-29T11:06:00Z">
+      <w:del w:id="5" w:author="vchoi" w:date="2009-07-29T11:06:00Z">
         <w:r>
           <w:rPr>
             <w:sz w:val="24"/>
@@ -4147,7 +4170,7 @@
           <w:delText>selection</w:delText>
         </w:r>
       </w:del>
-      <w:ins w:id="4" w:author="vchoi" w:date="2009-07-29T11:06:00Z">
+      <w:ins w:id="6" w:author="vchoi" w:date="2009-07-29T11:06:00Z">
         <w:r>
           <w:rPr>
             <w:sz w:val="24"/>
@@ -4781,7 +4804,7 @@
 </file>
 
 <file path=customXml/itemProps1.xml><?xml version="1.0" encoding="utf-8"?>
-<ds:datastoreItem xmlns:ds="http://schemas.openxmlformats.org/officeDocument/2006/customXml" ds:itemID="{35922435-7024-41D4-B305-FE360DA1CA47}">
+<ds:datastoreItem xmlns:ds="http://schemas.openxmlformats.org/officeDocument/2006/customXml" ds:itemID="{C47EB9BE-369F-46B1-ABFF-F216EC57DA5E}">
   <ds:schemaRefs>
     <ds:schemaRef ds:uri="http://schemas.openxmlformats.org/officeDocument/2006/bibliography"/>
   </ds:schemaRefs>

</xml_diff>

<commit_message>
fixed a typo in Scenario B, Session 2
</commit_message>
<xml_diff>
--- a/file_space/Section_Primer.docx
+++ b/file_space/Section_Primer.docx
@@ -3786,23 +3786,13 @@
           <w:szCs w:val="24"/>
         </w:rPr>
       </w:pPr>
-      <w:proofErr w:type="gramStart"/>
-      <w:r>
-        <w:rPr>
-          <w:i/>
-          <w:sz w:val="24"/>
-          <w:szCs w:val="24"/>
-        </w:rPr>
-        <w:t>h5stat</w:t>
-      </w:r>
-      <w:proofErr w:type="gramEnd"/>
-      <w:r>
-        <w:rPr>
-          <w:i/>
-          <w:sz w:val="24"/>
-          <w:szCs w:val="24"/>
-        </w:rPr>
-        <w:t xml:space="preserve"> –</w:t>
+      <w:r>
+        <w:rPr>
+          <w:i/>
+          <w:sz w:val="24"/>
+          <w:szCs w:val="24"/>
+        </w:rPr>
+        <w:t>h5stat –</w:t>
       </w:r>
       <w:r>
         <w:rPr>
@@ -3826,14 +3816,16 @@
         </w:rPr>
         <w:t xml:space="preserve">for the updated </w:t>
       </w:r>
-      <w:r>
-        <w:rPr>
-          <w:i/>
-          <w:sz w:val="24"/>
-          <w:szCs w:val="24"/>
-        </w:rPr>
-        <w:t>no_</w:t>
-      </w:r>
+      <w:del w:id="7" w:author="Ruth Aydt" w:date="2009-09-25T13:31:00Z">
+        <w:r>
+          <w:rPr>
+            <w:i/>
+            <w:sz w:val="24"/>
+            <w:szCs w:val="24"/>
+          </w:rPr>
+          <w:delText>no_</w:delText>
+        </w:r>
+      </w:del>
       <w:r>
         <w:rPr>
           <w:i/>
@@ -5033,23 +5025,13 @@
         </w:rPr>
         <w:t xml:space="preserve">5995 bytes smaller than the file </w:t>
       </w:r>
-      <w:proofErr w:type="gramStart"/>
-      <w:r>
-        <w:rPr>
-          <w:i/>
-          <w:sz w:val="24"/>
-          <w:szCs w:val="24"/>
-        </w:rPr>
-        <w:t>no</w:t>
-      </w:r>
-      <w:proofErr w:type="gramEnd"/>
-      <w:r>
-        <w:rPr>
-          <w:i/>
-          <w:sz w:val="24"/>
-          <w:szCs w:val="24"/>
-        </w:rPr>
-        <w:t>_persist.h5</w:t>
+      <w:r>
+        <w:rPr>
+          <w:i/>
+          <w:sz w:val="24"/>
+          <w:szCs w:val="24"/>
+        </w:rPr>
+        <w:t>no_persist.h5</w:t>
       </w:r>
       <w:r>
         <w:rPr>
@@ -6211,7 +6193,7 @@
           <w:szCs w:val="24"/>
         </w:rPr>
       </w:pPr>
-      <w:commentRangeStart w:id="7"/>
+      <w:commentRangeStart w:id="8"/>
       <w:r>
         <w:rPr>
           <w:sz w:val="24"/>
@@ -6234,13 +6216,13 @@
         </w:rPr>
         <w:t>output</w:t>
       </w:r>
-      <w:commentRangeEnd w:id="7"/>
+      <w:commentRangeEnd w:id="8"/>
       <w:r>
         <w:rPr>
           <w:rStyle w:val="CommentReference"/>
           <w:vanish/>
         </w:rPr>
-        <w:commentReference w:id="7"/>
+        <w:commentReference w:id="8"/>
       </w:r>
       <w:r>
         <w:rPr>
@@ -6639,7 +6621,7 @@
       </w:r>
     </w:p>
   </w:comment>
-  <w:comment w:id="7" w:author="Ruth Aydt" w:date="2009-09-25T10:44:00Z" w:initials="RA">
+  <w:comment w:id="8" w:author="Ruth Aydt" w:date="2009-09-25T10:44:00Z" w:initials="RA">
     <w:p>
       <w:pPr>
         <w:pStyle w:val="CommentText"/>

</xml_diff>

<commit_message>
updated to use filenames that include the scenario.   AS I got farther into UG, I felt something like this was needed.
didn't change track.
</commit_message>
<xml_diff>
--- a/file_space/Section_Primer.docx
+++ b/file_space/Section_Primer.docx
@@ -435,7 +435,6 @@
         </w:rPr>
         <w:t>file’s contents</w:t>
       </w:r>
-      <w:proofErr w:type="gramStart"/>
       <w:r>
         <w:rPr>
           <w:sz w:val="24"/>
@@ -448,22 +447,7 @@
           <w:sz w:val="24"/>
           <w:szCs w:val="24"/>
         </w:rPr>
-        <w:t xml:space="preserve"> </w:t>
-      </w:r>
-      <w:r>
-        <w:rPr>
-          <w:sz w:val="24"/>
-          <w:szCs w:val="24"/>
-        </w:rPr>
-        <w:t>obtain</w:t>
-      </w:r>
-      <w:proofErr w:type="gramEnd"/>
-      <w:r>
-        <w:rPr>
-          <w:sz w:val="24"/>
-          <w:szCs w:val="24"/>
-        </w:rPr>
-        <w:t xml:space="preserve"> information about</w:t>
+        <w:t>obtain information about</w:t>
       </w:r>
       <w:r>
         <w:rPr>
@@ -601,7 +585,23 @@
           <w:sz w:val="24"/>
           <w:szCs w:val="24"/>
         </w:rPr>
-        <w:t xml:space="preserve">no_persist.h5 </w:t>
+        <w:t>no_persist</w:t>
+      </w:r>
+      <w:r>
+        <w:rPr>
+          <w:i/>
+          <w:sz w:val="24"/>
+          <w:szCs w:val="24"/>
+        </w:rPr>
+        <w:t>_A</w:t>
+      </w:r>
+      <w:r>
+        <w:rPr>
+          <w:i/>
+          <w:sz w:val="24"/>
+          <w:szCs w:val="24"/>
+        </w:rPr>
+        <w:t xml:space="preserve">.h5 </w:t>
       </w:r>
       <w:commentRangeEnd w:id="1"/>
       <w:r>
@@ -756,6 +756,14 @@
           <w:sz w:val="24"/>
           <w:szCs w:val="24"/>
         </w:rPr>
+        <w:t>_A</w:t>
+      </w:r>
+      <w:r>
+        <w:rPr>
+          <w:i/>
+          <w:sz w:val="24"/>
+          <w:szCs w:val="24"/>
+        </w:rPr>
         <w:t>.h5</w:t>
       </w:r>
       <w:r>
@@ -778,6 +786,9 @@
         <w:t>no_persist</w:t>
       </w:r>
       <w:r>
+        <w:t>_A</w:t>
+      </w:r>
+      <w:r>
         <w:t>.h5" {</w:t>
       </w:r>
     </w:p>
@@ -917,7 +928,23 @@
           <w:sz w:val="24"/>
           <w:szCs w:val="24"/>
         </w:rPr>
-        <w:t>no_persist.h5</w:t>
+        <w:t>no_</w:t>
+      </w:r>
+      <w:r>
+        <w:rPr>
+          <w:i/>
+          <w:sz w:val="24"/>
+          <w:szCs w:val="24"/>
+        </w:rPr>
+        <w:t>persist_A</w:t>
+      </w:r>
+      <w:r>
+        <w:rPr>
+          <w:i/>
+          <w:sz w:val="24"/>
+          <w:szCs w:val="24"/>
+        </w:rPr>
+        <w:t>.h5</w:t>
       </w:r>
       <w:r>
         <w:rPr>
@@ -1112,7 +1139,7 @@
           <w:sz w:val="24"/>
           <w:szCs w:val="24"/>
         </w:rPr>
-        <w:t>no_persist.h5</w:t>
+        <w:t>no_persist_A.h5</w:t>
       </w:r>
       <w:r>
         <w:rPr>
@@ -1144,7 +1171,10 @@
         <w:spacing w:before="120"/>
       </w:pPr>
       <w:r>
-        <w:t>Filename: no_persist.h5</w:t>
+        <w:t xml:space="preserve">Filename: </w:t>
+      </w:r>
+      <w:r>
+        <w:t>no_persist_A.h5</w:t>
       </w:r>
     </w:p>
     <w:p>
@@ -1246,15 +1276,7 @@
           <w:sz w:val="24"/>
           <w:szCs w:val="24"/>
         </w:rPr>
-        <w:t>no_</w:t>
-      </w:r>
-      <w:r>
-        <w:rPr>
-          <w:i/>
-          <w:sz w:val="24"/>
-          <w:szCs w:val="24"/>
-        </w:rPr>
-        <w:t>persist.h5</w:t>
+        <w:t>no_persist_A.h5</w:t>
       </w:r>
       <w:r>
         <w:rPr>
@@ -1304,7 +1326,7 @@
           <w:sz w:val="24"/>
           <w:szCs w:val="24"/>
         </w:rPr>
-        <w:t>no_persist.h5</w:t>
+        <w:t>no_persist_A.h5</w:t>
       </w:r>
       <w:r>
         <w:rPr>
@@ -1387,7 +1409,15 @@
           <w:sz w:val="24"/>
           <w:szCs w:val="24"/>
         </w:rPr>
-        <w:t>no_persist.h5,</w:t>
+        <w:t>no_persist_A.h5</w:t>
+      </w:r>
+      <w:r>
+        <w:rPr>
+          <w:i/>
+          <w:sz w:val="24"/>
+          <w:szCs w:val="24"/>
+        </w:rPr>
+        <w:t>,</w:t>
       </w:r>
       <w:r>
         <w:rPr>
@@ -1593,10 +1623,7 @@
         <w:t>HDF5 "</w:t>
       </w:r>
       <w:r>
-        <w:t>no_</w:t>
-      </w:r>
-      <w:r>
-        <w:t>persist.h5</w:t>
+        <w:t>no_persist_A.h5</w:t>
       </w:r>
       <w:r>
         <w:t>" {</w:t>
@@ -1894,15 +1921,7 @@
           <w:sz w:val="24"/>
           <w:szCs w:val="24"/>
         </w:rPr>
-        <w:t>no_</w:t>
-      </w:r>
-      <w:r>
-        <w:rPr>
-          <w:i/>
-          <w:sz w:val="24"/>
-          <w:szCs w:val="24"/>
-        </w:rPr>
-        <w:t>persist.h5</w:t>
+        <w:t>no_persist_A.h5</w:t>
       </w:r>
       <w:r>
         <w:rPr>
@@ -1925,7 +1944,10 @@
         <w:spacing w:before="120"/>
       </w:pPr>
       <w:r>
-        <w:t>Filename: no_persist.h5</w:t>
+        <w:t xml:space="preserve">Filename: </w:t>
+      </w:r>
+      <w:r>
+        <w:t>no_persist_A.h5</w:t>
       </w:r>
     </w:p>
     <w:p>
@@ -2195,7 +2217,7 @@
           <w:sz w:val="24"/>
           <w:szCs w:val="24"/>
         </w:rPr>
-        <w:t>no_persist.h5</w:t>
+        <w:t>no_persist_A.h5</w:t>
       </w:r>
       <w:r>
         <w:rPr>
@@ -2681,7 +2703,15 @@
           <w:sz w:val="24"/>
           <w:szCs w:val="24"/>
         </w:rPr>
-        <w:t>no_persist.h5,</w:t>
+        <w:t>no_persist_A.h5</w:t>
+      </w:r>
+      <w:r>
+        <w:rPr>
+          <w:i/>
+          <w:sz w:val="24"/>
+          <w:szCs w:val="24"/>
+        </w:rPr>
+        <w:t>,</w:t>
       </w:r>
       <w:r>
         <w:rPr>
@@ -2913,7 +2943,10 @@
       </w:r>
       <w:proofErr w:type="gramEnd"/>
       <w:r>
-        <w:t>no_persist.h5" {</w:t>
+        <w:t>no_persist_A.h5</w:t>
+      </w:r>
+      <w:r>
+        <w:t>" {</w:t>
       </w:r>
     </w:p>
     <w:p>
@@ -3194,7 +3227,7 @@
       </w:r>
       <w:proofErr w:type="gramEnd"/>
       <w:r>
-        <w:t>no_persist.h5</w:t>
+        <w:t>no_persist_A.h5</w:t>
       </w:r>
     </w:p>
     <w:p>
@@ -3429,7 +3462,7 @@
           <w:sz w:val="24"/>
           <w:szCs w:val="24"/>
         </w:rPr>
-        <w:t>no_persist.h5</w:t>
+        <w:t>no_persist_A.h5</w:t>
       </w:r>
       <w:r>
         <w:rPr>
@@ -3555,15 +3588,22 @@
           <w:sz w:val="24"/>
           <w:szCs w:val="24"/>
         </w:rPr>
-        <w:t xml:space="preserve">In the first session of this scenario, a user creates an HDF5 file named </w:t>
-      </w:r>
-      <w:r>
-        <w:rPr>
-          <w:i/>
-          <w:sz w:val="24"/>
-          <w:szCs w:val="24"/>
-        </w:rPr>
-        <w:t xml:space="preserve">persist.h5 </w:t>
+        <w:t>In the first session of this scenario, a user creates an HDF5 file named</w:t>
+      </w:r>
+      <w:r>
+        <w:rPr>
+          <w:sz w:val="24"/>
+          <w:szCs w:val="24"/>
+        </w:rPr>
+        <w:t xml:space="preserve"> persist_B.h5</w:t>
+      </w:r>
+      <w:r>
+        <w:rPr>
+          <w:i/>
+          <w:sz w:val="24"/>
+          <w:szCs w:val="24"/>
+        </w:rPr>
+        <w:t xml:space="preserve"> </w:t>
       </w:r>
       <w:r>
         <w:rPr>
@@ -3608,14 +3648,13 @@
         <w:rPr>
           <w:sz w:val="24"/>
         </w:rPr>
-        <w:t xml:space="preserve">The HDF5 file </w:t>
-      </w:r>
-      <w:r>
-        <w:rPr>
-          <w:i/>
-          <w:sz w:val="24"/>
-        </w:rPr>
-        <w:t>persist.h5</w:t>
+        <w:t>The HDF5 file</w:t>
+      </w:r>
+      <w:r>
+        <w:rPr>
+          <w:sz w:val="24"/>
+        </w:rPr>
+        <w:t xml:space="preserve"> persist_B.h5</w:t>
       </w:r>
       <w:r>
         <w:rPr>
@@ -3707,7 +3746,39 @@
           <w:sz w:val="24"/>
           <w:szCs w:val="24"/>
         </w:rPr>
-        <w:t xml:space="preserve">no_persist.h </w:t>
+        <w:t>no_persist</w:t>
+      </w:r>
+      <w:r>
+        <w:rPr>
+          <w:i/>
+          <w:sz w:val="24"/>
+          <w:szCs w:val="24"/>
+        </w:rPr>
+        <w:t>_A</w:t>
+      </w:r>
+      <w:r>
+        <w:rPr>
+          <w:i/>
+          <w:sz w:val="24"/>
+          <w:szCs w:val="24"/>
+        </w:rPr>
+        <w:t>.h</w:t>
+      </w:r>
+      <w:r>
+        <w:rPr>
+          <w:i/>
+          <w:sz w:val="24"/>
+          <w:szCs w:val="24"/>
+        </w:rPr>
+        <w:t>5</w:t>
+      </w:r>
+      <w:r>
+        <w:rPr>
+          <w:i/>
+          <w:sz w:val="24"/>
+          <w:szCs w:val="24"/>
+        </w:rPr>
+        <w:t xml:space="preserve"> </w:t>
       </w:r>
       <w:r>
         <w:rPr>
@@ -3744,15 +3815,22 @@
           <w:sz w:val="24"/>
           <w:szCs w:val="24"/>
         </w:rPr>
-        <w:t xml:space="preserve"> to </w:t>
-      </w:r>
-      <w:r>
-        <w:rPr>
-          <w:i/>
-          <w:sz w:val="24"/>
-          <w:szCs w:val="24"/>
-        </w:rPr>
-        <w:t xml:space="preserve">persist.h5 </w:t>
+        <w:t xml:space="preserve"> to</w:t>
+      </w:r>
+      <w:r>
+        <w:rPr>
+          <w:sz w:val="24"/>
+          <w:szCs w:val="24"/>
+        </w:rPr>
+        <w:t xml:space="preserve"> persist_B.h5</w:t>
+      </w:r>
+      <w:r>
+        <w:rPr>
+          <w:i/>
+          <w:sz w:val="24"/>
+          <w:szCs w:val="24"/>
+        </w:rPr>
+        <w:t xml:space="preserve"> </w:t>
       </w:r>
       <w:r>
         <w:rPr>
@@ -3786,13 +3864,23 @@
           <w:szCs w:val="24"/>
         </w:rPr>
       </w:pPr>
-      <w:r>
-        <w:rPr>
-          <w:i/>
-          <w:sz w:val="24"/>
-          <w:szCs w:val="24"/>
-        </w:rPr>
-        <w:t>h5stat –</w:t>
+      <w:proofErr w:type="gramStart"/>
+      <w:r>
+        <w:rPr>
+          <w:i/>
+          <w:sz w:val="24"/>
+          <w:szCs w:val="24"/>
+        </w:rPr>
+        <w:t>h5stat</w:t>
+      </w:r>
+      <w:proofErr w:type="gramEnd"/>
+      <w:r>
+        <w:rPr>
+          <w:i/>
+          <w:sz w:val="24"/>
+          <w:szCs w:val="24"/>
+        </w:rPr>
+        <w:t xml:space="preserve"> –</w:t>
       </w:r>
       <w:r>
         <w:rPr>
@@ -3816,23 +3904,29 @@
         </w:rPr>
         <w:t xml:space="preserve">for the updated </w:t>
       </w:r>
-      <w:del w:id="7" w:author="Ruth Aydt" w:date="2009-09-25T13:31:00Z">
-        <w:r>
-          <w:rPr>
-            <w:i/>
-            <w:sz w:val="24"/>
-            <w:szCs w:val="24"/>
-          </w:rPr>
-          <w:delText>no_</w:delText>
-        </w:r>
-      </w:del>
-      <w:r>
-        <w:rPr>
-          <w:i/>
-          <w:sz w:val="24"/>
-          <w:szCs w:val="24"/>
-        </w:rPr>
-        <w:t>persist.h5</w:t>
+      <w:r>
+        <w:rPr>
+          <w:i/>
+          <w:sz w:val="24"/>
+          <w:szCs w:val="24"/>
+        </w:rPr>
+        <w:t>persist</w:t>
+      </w:r>
+      <w:r>
+        <w:rPr>
+          <w:i/>
+          <w:sz w:val="24"/>
+          <w:szCs w:val="24"/>
+        </w:rPr>
+        <w:t>_B</w:t>
+      </w:r>
+      <w:r>
+        <w:rPr>
+          <w:i/>
+          <w:sz w:val="24"/>
+          <w:szCs w:val="24"/>
+        </w:rPr>
+        <w:t>.h5</w:t>
       </w:r>
       <w:r>
         <w:rPr>
@@ -3856,7 +3950,13 @@
       </w:r>
       <w:proofErr w:type="gramEnd"/>
       <w:r>
-        <w:t>persist.h5</w:t>
+        <w:t>persist</w:t>
+      </w:r>
+      <w:r>
+        <w:t>_B</w:t>
+      </w:r>
+      <w:r>
+        <w:t>.h5</w:t>
       </w:r>
     </w:p>
     <w:p>
@@ -3946,22 +4046,21 @@
           <w:sz w:val="24"/>
           <w:szCs w:val="24"/>
         </w:rPr>
-        <w:t>no_persist.h5</w:t>
-      </w:r>
-      <w:r>
-        <w:rPr>
-          <w:sz w:val="24"/>
-          <w:szCs w:val="24"/>
-        </w:rPr>
-        <w:t xml:space="preserve"> after Session2, </w:t>
-      </w:r>
-      <w:r>
-        <w:rPr>
-          <w:i/>
-          <w:sz w:val="24"/>
-          <w:szCs w:val="24"/>
-        </w:rPr>
-        <w:t>persist.h5</w:t>
+        <w:t>no_persist_A.h5</w:t>
+      </w:r>
+      <w:r>
+        <w:rPr>
+          <w:sz w:val="24"/>
+          <w:szCs w:val="24"/>
+        </w:rPr>
+        <w:t xml:space="preserve"> after Session2,</w:t>
+      </w:r>
+      <w:r>
+        <w:rPr>
+          <w:sz w:val="24"/>
+          <w:szCs w:val="24"/>
+        </w:rPr>
+        <w:t xml:space="preserve"> persist_B.h5</w:t>
       </w:r>
       <w:r>
         <w:rPr>
@@ -4040,15 +4139,30 @@
           <w:sz w:val="24"/>
           <w:szCs w:val="24"/>
         </w:rPr>
-        <w:t xml:space="preserve">in </w:t>
-      </w:r>
-      <w:r>
-        <w:rPr>
-          <w:i/>
-          <w:sz w:val="24"/>
-          <w:szCs w:val="24"/>
-        </w:rPr>
-        <w:t xml:space="preserve">persist.h5 </w:t>
+        <w:t>in</w:t>
+      </w:r>
+      <w:r>
+        <w:rPr>
+          <w:sz w:val="24"/>
+          <w:szCs w:val="24"/>
+        </w:rPr>
+        <w:t xml:space="preserve"> </w:t>
+      </w:r>
+      <w:r>
+        <w:rPr>
+          <w:i/>
+          <w:sz w:val="24"/>
+          <w:szCs w:val="24"/>
+        </w:rPr>
+        <w:t>persist_B.h5</w:t>
+      </w:r>
+      <w:r>
+        <w:rPr>
+          <w:i/>
+          <w:sz w:val="24"/>
+          <w:szCs w:val="24"/>
+        </w:rPr>
+        <w:t xml:space="preserve"> </w:t>
       </w:r>
       <w:r>
         <w:rPr>
@@ -4105,7 +4219,7 @@
           <w:sz w:val="24"/>
           <w:szCs w:val="24"/>
         </w:rPr>
-        <w:t>no_persist.h5</w:t>
+        <w:t>no_persist_A.h5</w:t>
       </w:r>
       <w:r>
         <w:rPr>
@@ -4341,15 +4455,22 @@
           <w:sz w:val="24"/>
           <w:szCs w:val="24"/>
         </w:rPr>
-        <w:t xml:space="preserve">For </w:t>
-      </w:r>
-      <w:r>
-        <w:rPr>
-          <w:i/>
-          <w:sz w:val="24"/>
-          <w:szCs w:val="24"/>
-        </w:rPr>
-        <w:t>persist.h5</w:t>
+        <w:t>For</w:t>
+      </w:r>
+      <w:r>
+        <w:rPr>
+          <w:sz w:val="24"/>
+          <w:szCs w:val="24"/>
+        </w:rPr>
+        <w:t xml:space="preserve"> </w:t>
+      </w:r>
+      <w:r>
+        <w:rPr>
+          <w:i/>
+          <w:sz w:val="24"/>
+          <w:szCs w:val="24"/>
+        </w:rPr>
+        <w:t>persist_B.h5</w:t>
       </w:r>
       <w:r>
         <w:rPr>
@@ -4364,10 +4485,10 @@
         <w:pStyle w:val="ListParagraph"/>
       </w:pPr>
       <w:r>
-        <w:t xml:space="preserve">Filename: </w:t>
-      </w:r>
-      <w:r>
-        <w:t>persist.h5</w:t>
+        <w:t>Filename:</w:t>
+      </w:r>
+      <w:r>
+        <w:t xml:space="preserve"> persist_B.h5</w:t>
       </w:r>
     </w:p>
     <w:p>
@@ -4493,50 +4614,133 @@
           <w:sz w:val="24"/>
           <w:szCs w:val="24"/>
         </w:rPr>
+        <w:t xml:space="preserve"> persist_B.h5</w:t>
+      </w:r>
+      <w:r>
+        <w:rPr>
+          <w:sz w:val="24"/>
+          <w:szCs w:val="24"/>
+        </w:rPr>
+        <w:t xml:space="preserve">; one section </w:t>
+      </w:r>
+      <w:r>
+        <w:rPr>
+          <w:sz w:val="24"/>
+          <w:szCs w:val="24"/>
+        </w:rPr>
+        <w:t>contains</w:t>
+      </w:r>
+      <w:r>
+        <w:rPr>
+          <w:sz w:val="24"/>
+          <w:szCs w:val="24"/>
+        </w:rPr>
+        <w:t xml:space="preserve"> between 10 and 99 bytes and the second </w:t>
+      </w:r>
+      <w:r>
+        <w:rPr>
+          <w:sz w:val="24"/>
+          <w:szCs w:val="24"/>
+        </w:rPr>
+        <w:t xml:space="preserve">contains </w:t>
+      </w:r>
+      <w:r>
+        <w:rPr>
+          <w:sz w:val="24"/>
+          <w:szCs w:val="24"/>
+        </w:rPr>
+        <w:t>between 1000 and 9999 bytes.</w:t>
+      </w:r>
+      <w:r>
+        <w:rPr>
+          <w:sz w:val="24"/>
+          <w:szCs w:val="24"/>
+        </w:rPr>
         <w:t xml:space="preserve"> </w:t>
       </w:r>
-      <w:r>
-        <w:rPr>
-          <w:i/>
-          <w:sz w:val="24"/>
-          <w:szCs w:val="24"/>
-        </w:rPr>
-        <w:t>persist.h</w:t>
-      </w:r>
-      <w:r>
-        <w:rPr>
-          <w:sz w:val="24"/>
-          <w:szCs w:val="24"/>
-        </w:rPr>
-        <w:t xml:space="preserve">5; one section </w:t>
-      </w:r>
-      <w:r>
-        <w:rPr>
-          <w:sz w:val="24"/>
-          <w:szCs w:val="24"/>
-        </w:rPr>
-        <w:t>contains</w:t>
-      </w:r>
-      <w:r>
-        <w:rPr>
-          <w:sz w:val="24"/>
-          <w:szCs w:val="24"/>
-        </w:rPr>
-        <w:t xml:space="preserve"> between 10 and 99 bytes and the second </w:t>
-      </w:r>
-      <w:r>
-        <w:rPr>
-          <w:sz w:val="24"/>
-          <w:szCs w:val="24"/>
-        </w:rPr>
-        <w:t xml:space="preserve">contains </w:t>
-      </w:r>
-      <w:r>
-        <w:rPr>
-          <w:sz w:val="24"/>
-          <w:szCs w:val="24"/>
-        </w:rPr>
-        <w:t>between 1000 and 9999 bytes.</w:t>
+    </w:p>
+    <w:p>
+      <w:pPr>
+        <w:pStyle w:val="Heading3"/>
+      </w:pPr>
+      <w:r>
+        <w:t>Session 3: Add a Dataset and Delete a Dataset</w:t>
+      </w:r>
+    </w:p>
+    <w:p>
+      <w:pPr>
+        <w:spacing w:after="120"/>
+        <w:rPr>
+          <w:sz w:val="24"/>
+          <w:szCs w:val="24"/>
+        </w:rPr>
+      </w:pPr>
+      <w:r>
+        <w:rPr>
+          <w:sz w:val="24"/>
+          <w:szCs w:val="24"/>
+        </w:rPr>
+        <w:t>A</w:t>
+      </w:r>
+      <w:r>
+        <w:rPr>
+          <w:sz w:val="24"/>
+          <w:szCs w:val="24"/>
+        </w:rPr>
+        <w:t xml:space="preserve"> user reopens</w:t>
+      </w:r>
+      <w:r>
+        <w:rPr>
+          <w:sz w:val="24"/>
+          <w:szCs w:val="24"/>
+        </w:rPr>
+        <w:t xml:space="preserve"> persist_B.h5</w:t>
+      </w:r>
+      <w:r>
+        <w:rPr>
+          <w:sz w:val="24"/>
+          <w:szCs w:val="24"/>
+        </w:rPr>
+        <w:t xml:space="preserve">, adds </w:t>
+      </w:r>
+      <w:r>
+        <w:rPr>
+          <w:i/>
+          <w:sz w:val="24"/>
+          <w:szCs w:val="24"/>
+        </w:rPr>
+        <w:t>dset5</w:t>
+      </w:r>
+      <w:r>
+        <w:rPr>
+          <w:i/>
+          <w:sz w:val="24"/>
+          <w:szCs w:val="24"/>
+        </w:rPr>
+        <w:t>,</w:t>
+      </w:r>
+      <w:r>
+        <w:rPr>
+          <w:sz w:val="24"/>
+          <w:szCs w:val="24"/>
+        </w:rPr>
+        <w:t xml:space="preserve"> deletes </w:t>
+      </w:r>
+      <w:r>
+        <w:rPr>
+          <w:i/>
+          <w:sz w:val="24"/>
+          <w:szCs w:val="24"/>
+        </w:rPr>
+        <w:t>dset</w:t>
+      </w:r>
+      <w:r>
+        <w:rPr>
+          <w:i/>
+          <w:sz w:val="24"/>
+          <w:szCs w:val="24"/>
+        </w:rPr>
+        <w:t>2,</w:t>
       </w:r>
       <w:r>
         <w:rPr>
@@ -4545,13 +4749,427 @@
         </w:rPr>
         <w:t xml:space="preserve"> </w:t>
       </w:r>
-    </w:p>
-    <w:p>
-      <w:pPr>
-        <w:pStyle w:val="Heading3"/>
-      </w:pPr>
-      <w:r>
-        <w:t>Session 3: Add a Dataset and Delete a Dataset</w:t>
+      <w:r>
+        <w:rPr>
+          <w:sz w:val="24"/>
+          <w:szCs w:val="24"/>
+        </w:rPr>
+        <w:t>and closes the file. After the f</w:t>
+      </w:r>
+      <w:r>
+        <w:rPr>
+          <w:sz w:val="24"/>
+          <w:szCs w:val="24"/>
+        </w:rPr>
+        <w:t>ile is closed</w:t>
+      </w:r>
+      <w:r>
+        <w:rPr>
+          <w:sz w:val="24"/>
+          <w:szCs w:val="24"/>
+        </w:rPr>
+        <w:t xml:space="preserve"> </w:t>
+      </w:r>
+      <w:r>
+        <w:rPr>
+          <w:i/>
+          <w:sz w:val="24"/>
+          <w:szCs w:val="24"/>
+        </w:rPr>
+        <w:t>h5stat –S</w:t>
+      </w:r>
+      <w:r>
+        <w:rPr>
+          <w:sz w:val="24"/>
+          <w:szCs w:val="24"/>
+        </w:rPr>
+        <w:t xml:space="preserve"> </w:t>
+      </w:r>
+      <w:r>
+        <w:rPr>
+          <w:sz w:val="24"/>
+          <w:szCs w:val="24"/>
+        </w:rPr>
+        <w:t>reports</w:t>
+      </w:r>
+      <w:r>
+        <w:rPr>
+          <w:sz w:val="24"/>
+          <w:szCs w:val="24"/>
+        </w:rPr>
+        <w:t>:</w:t>
+      </w:r>
+    </w:p>
+    <w:p>
+      <w:pPr>
+        <w:pStyle w:val="ListParagraph"/>
+      </w:pPr>
+      <w:r>
+        <w:t>Filename</w:t>
+      </w:r>
+      <w:proofErr w:type="gramStart"/>
+      <w:r>
+        <w:t>: ./</w:t>
+      </w:r>
+      <w:proofErr w:type="gramEnd"/>
+      <w:r>
+        <w:t>persist</w:t>
+      </w:r>
+      <w:r>
+        <w:t>_B</w:t>
+      </w:r>
+      <w:r>
+        <w:t>.h5</w:t>
+      </w:r>
+    </w:p>
+    <w:p>
+      <w:pPr>
+        <w:pStyle w:val="ListParagraph"/>
+      </w:pPr>
+      <w:r>
+        <w:t xml:space="preserve">Summary of </w:t>
+      </w:r>
+      <w:r>
+        <w:t>file space information</w:t>
+      </w:r>
+      <w:r>
+        <w:t>:</w:t>
+      </w:r>
+    </w:p>
+    <w:p>
+      <w:pPr>
+        <w:pStyle w:val="ListParagraph"/>
+      </w:pPr>
+      <w:r>
+        <w:t xml:space="preserve">  File metadata: 2427 bytes</w:t>
+      </w:r>
+    </w:p>
+    <w:p>
+      <w:pPr>
+        <w:pStyle w:val="ListParagraph"/>
+      </w:pPr>
+      <w:r>
+        <w:t xml:space="preserve">  Raw data: 4640 bytes</w:t>
+      </w:r>
+    </w:p>
+    <w:p>
+      <w:pPr>
+        <w:pStyle w:val="ListParagraph"/>
+      </w:pPr>
+      <w:r>
+        <w:t xml:space="preserve">  Amount/Percent of tracked free space: </w:t>
+      </w:r>
+      <w:proofErr w:type="gramStart"/>
+      <w:r>
+        <w:t>121854 bytes/</w:t>
+      </w:r>
+      <w:proofErr w:type="gramEnd"/>
+      <w:r>
+        <w:t>94.5%</w:t>
+      </w:r>
+    </w:p>
+    <w:p>
+      <w:pPr>
+        <w:pStyle w:val="ListParagraph"/>
+      </w:pPr>
+      <w:r>
+        <w:t xml:space="preserve">  Unaccounted space: 0 bytes</w:t>
+      </w:r>
+    </w:p>
+    <w:p>
+      <w:pPr>
+        <w:pStyle w:val="ListParagraph"/>
+      </w:pPr>
+      <w:r>
+        <w:t>Total</w:t>
+      </w:r>
+      <w:r>
+        <w:t xml:space="preserve"> space</w:t>
+      </w:r>
+      <w:r>
+        <w:t>: 128921 bytes</w:t>
+      </w:r>
+    </w:p>
+    <w:p>
+      <w:pPr>
+        <w:rPr>
+          <w:sz w:val="24"/>
+          <w:szCs w:val="24"/>
+        </w:rPr>
+      </w:pPr>
+      <w:r>
+        <w:rPr>
+          <w:sz w:val="24"/>
+          <w:szCs w:val="24"/>
+        </w:rPr>
+        <w:t xml:space="preserve">The amount of tracked free space after the addition of </w:t>
+      </w:r>
+      <w:r>
+        <w:rPr>
+          <w:i/>
+          <w:sz w:val="24"/>
+          <w:szCs w:val="24"/>
+        </w:rPr>
+        <w:t>dset5</w:t>
+      </w:r>
+      <w:r>
+        <w:rPr>
+          <w:sz w:val="24"/>
+          <w:szCs w:val="24"/>
+        </w:rPr>
+        <w:t xml:space="preserve"> and deletion of </w:t>
+      </w:r>
+      <w:r>
+        <w:rPr>
+          <w:i/>
+          <w:sz w:val="24"/>
+          <w:szCs w:val="24"/>
+        </w:rPr>
+        <w:t>dset2</w:t>
+      </w:r>
+      <w:r>
+        <w:rPr>
+          <w:sz w:val="24"/>
+          <w:szCs w:val="24"/>
+        </w:rPr>
+        <w:t xml:space="preserve"> reflects the 1854 bytes of tracked free space that was previously in the file and the free space adjustments resulting from the dataset operations</w:t>
+      </w:r>
+      <w:r>
+        <w:rPr>
+          <w:sz w:val="24"/>
+          <w:szCs w:val="24"/>
+        </w:rPr>
+        <w:t xml:space="preserve"> in Session 3</w:t>
+      </w:r>
+      <w:r>
+        <w:rPr>
+          <w:sz w:val="24"/>
+          <w:szCs w:val="24"/>
+        </w:rPr>
+        <w:t>.</w:t>
+      </w:r>
+    </w:p>
+    <w:p>
+      <w:pPr>
+        <w:rPr>
+          <w:sz w:val="24"/>
+          <w:szCs w:val="24"/>
+        </w:rPr>
+      </w:pPr>
+      <w:r>
+        <w:rPr>
+          <w:sz w:val="24"/>
+          <w:szCs w:val="24"/>
+        </w:rPr>
+        <w:t>In this Scenario, the</w:t>
+      </w:r>
+      <w:r>
+        <w:rPr>
+          <w:sz w:val="24"/>
+          <w:szCs w:val="24"/>
+        </w:rPr>
+        <w:t xml:space="preserve"> HDF5 library allocate</w:t>
+      </w:r>
+      <w:r>
+        <w:rPr>
+          <w:sz w:val="24"/>
+          <w:szCs w:val="24"/>
+        </w:rPr>
+        <w:t>d</w:t>
+      </w:r>
+      <w:r>
+        <w:rPr>
+          <w:sz w:val="24"/>
+          <w:szCs w:val="24"/>
+        </w:rPr>
+        <w:t xml:space="preserve"> the file metadata needed to add </w:t>
+      </w:r>
+      <w:r>
+        <w:rPr>
+          <w:i/>
+          <w:sz w:val="24"/>
+          <w:szCs w:val="24"/>
+        </w:rPr>
+        <w:t>dset5</w:t>
+      </w:r>
+      <w:r>
+        <w:rPr>
+          <w:sz w:val="24"/>
+          <w:szCs w:val="24"/>
+        </w:rPr>
+        <w:t xml:space="preserve"> from the pool of tracked free space</w:t>
+      </w:r>
+      <w:r>
+        <w:rPr>
+          <w:sz w:val="24"/>
+          <w:szCs w:val="24"/>
+        </w:rPr>
+        <w:t xml:space="preserve">; the free space in the pool resulted from activities in </w:t>
+      </w:r>
+      <w:r>
+        <w:rPr>
+          <w:sz w:val="24"/>
+          <w:szCs w:val="24"/>
+        </w:rPr>
+        <w:t>Session 2</w:t>
+      </w:r>
+      <w:r>
+        <w:rPr>
+          <w:sz w:val="24"/>
+          <w:szCs w:val="24"/>
+        </w:rPr>
+        <w:t>.</w:t>
+      </w:r>
+      <w:r>
+        <w:rPr>
+          <w:sz w:val="24"/>
+          <w:szCs w:val="24"/>
+        </w:rPr>
+        <w:t xml:space="preserve"> </w:t>
+      </w:r>
+      <w:r>
+        <w:rPr>
+          <w:sz w:val="24"/>
+          <w:szCs w:val="24"/>
+        </w:rPr>
+        <w:t xml:space="preserve">When </w:t>
+      </w:r>
+      <w:r>
+        <w:rPr>
+          <w:i/>
+          <w:sz w:val="24"/>
+          <w:szCs w:val="24"/>
+        </w:rPr>
+        <w:t>dset2</w:t>
+      </w:r>
+      <w:r>
+        <w:rPr>
+          <w:sz w:val="24"/>
+          <w:szCs w:val="24"/>
+        </w:rPr>
+        <w:t xml:space="preserve"> </w:t>
+      </w:r>
+      <w:proofErr w:type="gramStart"/>
+      <w:r>
+        <w:rPr>
+          <w:sz w:val="24"/>
+          <w:szCs w:val="24"/>
+        </w:rPr>
+        <w:t>was</w:t>
+      </w:r>
+      <w:r>
+        <w:rPr>
+          <w:sz w:val="24"/>
+          <w:szCs w:val="24"/>
+        </w:rPr>
+        <w:t xml:space="preserve"> deleted</w:t>
+      </w:r>
+      <w:proofErr w:type="gramEnd"/>
+      <w:r>
+        <w:rPr>
+          <w:sz w:val="24"/>
+          <w:szCs w:val="24"/>
+        </w:rPr>
+        <w:t xml:space="preserve">, the bytes that were used for the dataset’s raw data and file metadata </w:t>
+      </w:r>
+      <w:r>
+        <w:rPr>
+          <w:sz w:val="24"/>
+          <w:szCs w:val="24"/>
+        </w:rPr>
+        <w:t xml:space="preserve">were </w:t>
+      </w:r>
+      <w:r>
+        <w:rPr>
+          <w:sz w:val="24"/>
+          <w:szCs w:val="24"/>
+        </w:rPr>
+        <w:t>added to the file’s tracked free space by the HDF5 library</w:t>
+      </w:r>
+      <w:r>
+        <w:rPr>
+          <w:sz w:val="24"/>
+          <w:szCs w:val="24"/>
+        </w:rPr>
+        <w:t xml:space="preserve">, and this tracked free space information was </w:t>
+      </w:r>
+      <w:r>
+        <w:rPr>
+          <w:sz w:val="24"/>
+          <w:szCs w:val="24"/>
+        </w:rPr>
+        <w:t>saved (persisted) when the file was closed</w:t>
+      </w:r>
+      <w:r>
+        <w:rPr>
+          <w:sz w:val="24"/>
+          <w:szCs w:val="24"/>
+        </w:rPr>
+        <w:t>.</w:t>
+      </w:r>
+      <w:r>
+        <w:rPr>
+          <w:sz w:val="24"/>
+          <w:szCs w:val="24"/>
+        </w:rPr>
+        <w:t xml:space="preserve">  </w:t>
+      </w:r>
+      <w:r>
+        <w:rPr>
+          <w:sz w:val="24"/>
+          <w:szCs w:val="24"/>
+        </w:rPr>
+        <w:t xml:space="preserve"> Although the file</w:t>
+      </w:r>
+      <w:r>
+        <w:rPr>
+          <w:sz w:val="24"/>
+          <w:szCs w:val="24"/>
+        </w:rPr>
+        <w:t xml:space="preserve"> persist_B.h5</w:t>
+      </w:r>
+      <w:r>
+        <w:rPr>
+          <w:sz w:val="24"/>
+          <w:szCs w:val="24"/>
+        </w:rPr>
+        <w:t xml:space="preserve"> still contains unused bytes in the form of tracked free space, it is </w:t>
+      </w:r>
+      <w:r>
+        <w:rPr>
+          <w:sz w:val="24"/>
+          <w:szCs w:val="24"/>
+        </w:rPr>
+        <w:t xml:space="preserve">5995 bytes smaller than the file </w:t>
+      </w:r>
+      <w:r>
+        <w:rPr>
+          <w:i/>
+          <w:sz w:val="24"/>
+          <w:szCs w:val="24"/>
+        </w:rPr>
+        <w:t>no_persist_A.h5</w:t>
+      </w:r>
+      <w:r>
+        <w:rPr>
+          <w:sz w:val="24"/>
+          <w:szCs w:val="24"/>
+        </w:rPr>
+        <w:t xml:space="preserve"> was after Session 3 in Scenario A</w:t>
+      </w:r>
+      <w:r>
+        <w:rPr>
+          <w:sz w:val="24"/>
+          <w:szCs w:val="24"/>
+        </w:rPr>
+        <w:t xml:space="preserve"> because the HDF5 library</w:t>
+      </w:r>
+      <w:r>
+        <w:rPr>
+          <w:sz w:val="24"/>
+          <w:szCs w:val="24"/>
+        </w:rPr>
+        <w:t xml:space="preserve"> was able to reuse free space incurred in Session 2.</w:t>
       </w:r>
     </w:p>
     <w:p>
@@ -4567,89 +5185,33 @@
           <w:sz w:val="24"/>
           <w:szCs w:val="24"/>
         </w:rPr>
-        <w:t>A</w:t>
-      </w:r>
-      <w:r>
-        <w:rPr>
-          <w:sz w:val="24"/>
-          <w:szCs w:val="24"/>
-        </w:rPr>
-        <w:t xml:space="preserve"> user reopens </w:t>
-      </w:r>
-      <w:r>
-        <w:rPr>
-          <w:i/>
-          <w:sz w:val="24"/>
-          <w:szCs w:val="24"/>
-        </w:rPr>
-        <w:t>persist.h5</w:t>
-      </w:r>
-      <w:r>
-        <w:rPr>
-          <w:sz w:val="24"/>
-          <w:szCs w:val="24"/>
-        </w:rPr>
-        <w:t xml:space="preserve">, adds </w:t>
-      </w:r>
-      <w:r>
-        <w:rPr>
-          <w:i/>
-          <w:sz w:val="24"/>
-          <w:szCs w:val="24"/>
-        </w:rPr>
-        <w:t>dset5</w:t>
-      </w:r>
-      <w:r>
-        <w:rPr>
-          <w:i/>
-          <w:sz w:val="24"/>
-          <w:szCs w:val="24"/>
-        </w:rPr>
-        <w:t>,</w:t>
-      </w:r>
-      <w:r>
-        <w:rPr>
-          <w:sz w:val="24"/>
-          <w:szCs w:val="24"/>
-        </w:rPr>
-        <w:t xml:space="preserve"> deletes </w:t>
-      </w:r>
-      <w:r>
-        <w:rPr>
-          <w:i/>
-          <w:sz w:val="24"/>
-          <w:szCs w:val="24"/>
-        </w:rPr>
-        <w:t>dset</w:t>
-      </w:r>
-      <w:r>
-        <w:rPr>
-          <w:i/>
-          <w:sz w:val="24"/>
-          <w:szCs w:val="24"/>
-        </w:rPr>
-        <w:t>2,</w:t>
-      </w:r>
-      <w:r>
-        <w:rPr>
-          <w:sz w:val="24"/>
-          <w:szCs w:val="24"/>
-        </w:rPr>
         <w:t xml:space="preserve"> </w:t>
       </w:r>
-      <w:r>
-        <w:rPr>
-          <w:sz w:val="24"/>
-          <w:szCs w:val="24"/>
-        </w:rPr>
-        <w:t>and closes the file. After the f</w:t>
-      </w:r>
-      <w:r>
-        <w:rPr>
-          <w:sz w:val="24"/>
-          <w:szCs w:val="24"/>
-        </w:rPr>
-        <w:t>ile is closed</w:t>
+      <w:proofErr w:type="gramStart"/>
+      <w:r>
+        <w:rPr>
+          <w:i/>
+          <w:sz w:val="24"/>
+          <w:szCs w:val="24"/>
+        </w:rPr>
+        <w:t>h5stat</w:t>
+      </w:r>
+      <w:proofErr w:type="gramEnd"/>
+      <w:r>
+        <w:rPr>
+          <w:i/>
+          <w:sz w:val="24"/>
+          <w:szCs w:val="24"/>
+        </w:rPr>
+        <w:t xml:space="preserve"> –</w:t>
+      </w:r>
+      <w:r>
+        <w:rPr>
+          <w:i/>
+          <w:sz w:val="24"/>
+          <w:szCs w:val="24"/>
+        </w:rPr>
+        <w:t>s</w:t>
       </w:r>
       <w:r>
         <w:rPr>
@@ -4660,14 +5222,35 @@
       </w:r>
       <w:r>
         <w:rPr>
-          <w:i/>
-          <w:sz w:val="24"/>
-          <w:szCs w:val="24"/>
-        </w:rPr>
-        <w:t>h5stat –S</w:t>
-      </w:r>
-      <w:r>
-        <w:rPr>
+          <w:sz w:val="24"/>
+          <w:szCs w:val="24"/>
+        </w:rPr>
+        <w:t>shows</w:t>
+      </w:r>
+      <w:r>
+        <w:rPr>
+          <w:sz w:val="24"/>
+          <w:szCs w:val="24"/>
+        </w:rPr>
+        <w:t xml:space="preserve"> the distribution of free space</w:t>
+      </w:r>
+      <w:r>
+        <w:rPr>
+          <w:sz w:val="24"/>
+          <w:szCs w:val="24"/>
+        </w:rPr>
+        <w:t xml:space="preserve"> in</w:t>
+      </w:r>
+      <w:r>
+        <w:rPr>
+          <w:sz w:val="24"/>
+          <w:szCs w:val="24"/>
+        </w:rPr>
+        <w:t xml:space="preserve"> persist_B.h5</w:t>
+      </w:r>
+      <w:r>
+        <w:rPr>
+          <w:i/>
           <w:sz w:val="24"/>
           <w:szCs w:val="24"/>
         </w:rPr>
@@ -4678,7 +5261,7 @@
           <w:sz w:val="24"/>
           <w:szCs w:val="24"/>
         </w:rPr>
-        <w:t>reports</w:t>
+        <w:t>at the end of Session 3</w:t>
       </w:r>
       <w:r>
         <w:rPr>
@@ -4697,602 +5280,148 @@
       </w:r>
       <w:proofErr w:type="gramStart"/>
       <w:r>
-        <w:t>: ./</w:t>
+        <w:t xml:space="preserve">: </w:t>
+      </w:r>
+      <w:r>
+        <w:t>./</w:t>
       </w:r>
       <w:proofErr w:type="gramEnd"/>
       <w:r>
-        <w:t>persist.h5</w:t>
-      </w:r>
-    </w:p>
-    <w:p>
-      <w:pPr>
-        <w:pStyle w:val="ListParagraph"/>
-      </w:pPr>
-      <w:r>
-        <w:t xml:space="preserve">Summary of </w:t>
-      </w:r>
-      <w:r>
-        <w:t>file space information</w:t>
-      </w:r>
-      <w:r>
-        <w:t>:</w:t>
-      </w:r>
-    </w:p>
-    <w:p>
-      <w:pPr>
-        <w:pStyle w:val="ListParagraph"/>
-      </w:pPr>
-      <w:r>
-        <w:t xml:space="preserve">  File metadata: 2427 bytes</w:t>
-      </w:r>
-    </w:p>
-    <w:p>
-      <w:pPr>
-        <w:pStyle w:val="ListParagraph"/>
-      </w:pPr>
-      <w:r>
-        <w:t xml:space="preserve">  Raw data: 4640 bytes</w:t>
-      </w:r>
-    </w:p>
-    <w:p>
-      <w:pPr>
-        <w:pStyle w:val="ListParagraph"/>
-      </w:pPr>
-      <w:r>
-        <w:t xml:space="preserve">  Amount/Percent of tracked free space: </w:t>
+        <w:t>persist</w:t>
+      </w:r>
+      <w:r>
+        <w:t>_B</w:t>
+      </w:r>
+      <w:r>
+        <w:t>.h5</w:t>
+      </w:r>
+    </w:p>
+    <w:p>
+      <w:pPr>
+        <w:pStyle w:val="ListParagraph"/>
+      </w:pPr>
+      <w:r>
+        <w:t>Small size free-space sections (&lt; 10 bytes):</w:t>
+      </w:r>
+    </w:p>
+    <w:p>
+      <w:pPr>
+        <w:pStyle w:val="ListParagraph"/>
+      </w:pPr>
+      <w:r>
+        <w:t xml:space="preserve">        Total # of small size sections: </w:t>
       </w:r>
       <w:proofErr w:type="gramStart"/>
       <w:r>
-        <w:t>121854 bytes/</w:t>
+        <w:t>0</w:t>
       </w:r>
       <w:proofErr w:type="gramEnd"/>
-      <w:r>
-        <w:t>94.5%</w:t>
-      </w:r>
-    </w:p>
-    <w:p>
-      <w:pPr>
-        <w:pStyle w:val="ListParagraph"/>
-      </w:pPr>
-      <w:r>
-        <w:t xml:space="preserve">  Unaccounted space: 0 bytes</w:t>
-      </w:r>
-    </w:p>
-    <w:p>
-      <w:pPr>
-        <w:pStyle w:val="ListParagraph"/>
-      </w:pPr>
-      <w:r>
-        <w:t>Total</w:t>
-      </w:r>
-      <w:r>
-        <w:t xml:space="preserve"> space</w:t>
-      </w:r>
-      <w:r>
-        <w:t>: 128921 bytes</w:t>
-      </w:r>
-    </w:p>
-    <w:p>
-      <w:pPr>
-        <w:rPr>
-          <w:sz w:val="24"/>
-          <w:szCs w:val="24"/>
-        </w:rPr>
-      </w:pPr>
-      <w:r>
-        <w:rPr>
-          <w:sz w:val="24"/>
-          <w:szCs w:val="24"/>
-        </w:rPr>
-        <w:t xml:space="preserve">The amount of tracked free space after the addition of </w:t>
-      </w:r>
-      <w:r>
-        <w:rPr>
-          <w:i/>
-          <w:sz w:val="24"/>
-          <w:szCs w:val="24"/>
-        </w:rPr>
-        <w:t>dset5</w:t>
-      </w:r>
-      <w:r>
-        <w:rPr>
-          <w:sz w:val="24"/>
-          <w:szCs w:val="24"/>
-        </w:rPr>
-        <w:t xml:space="preserve"> and deletion of </w:t>
-      </w:r>
-      <w:r>
-        <w:rPr>
-          <w:i/>
-          <w:sz w:val="24"/>
-          <w:szCs w:val="24"/>
-        </w:rPr>
-        <w:t>dset2</w:t>
-      </w:r>
-      <w:r>
-        <w:rPr>
-          <w:sz w:val="24"/>
-          <w:szCs w:val="24"/>
-        </w:rPr>
-        <w:t xml:space="preserve"> reflects the 1854 bytes of tracked free space that was previously in the file and the free space adjustments resulting from the dataset operations</w:t>
-      </w:r>
-      <w:r>
-        <w:rPr>
-          <w:sz w:val="24"/>
-          <w:szCs w:val="24"/>
-        </w:rPr>
-        <w:t xml:space="preserve"> in Session 3</w:t>
-      </w:r>
-      <w:r>
-        <w:rPr>
-          <w:sz w:val="24"/>
-          <w:szCs w:val="24"/>
-        </w:rPr>
-        <w:t>.</w:t>
-      </w:r>
-    </w:p>
-    <w:p>
-      <w:pPr>
-        <w:rPr>
-          <w:sz w:val="24"/>
-          <w:szCs w:val="24"/>
-        </w:rPr>
-      </w:pPr>
-      <w:r>
-        <w:rPr>
-          <w:sz w:val="24"/>
-          <w:szCs w:val="24"/>
-        </w:rPr>
-        <w:t>In this Scenario, the</w:t>
-      </w:r>
-      <w:r>
-        <w:rPr>
-          <w:sz w:val="24"/>
-          <w:szCs w:val="24"/>
-        </w:rPr>
-        <w:t xml:space="preserve"> HDF5 library allocate</w:t>
-      </w:r>
-      <w:r>
-        <w:rPr>
-          <w:sz w:val="24"/>
-          <w:szCs w:val="24"/>
-        </w:rPr>
-        <w:t>d</w:t>
-      </w:r>
-      <w:r>
-        <w:rPr>
-          <w:sz w:val="24"/>
-          <w:szCs w:val="24"/>
-        </w:rPr>
-        <w:t xml:space="preserve"> the file metadata needed to add </w:t>
-      </w:r>
-      <w:r>
-        <w:rPr>
-          <w:i/>
-          <w:sz w:val="24"/>
-          <w:szCs w:val="24"/>
-        </w:rPr>
-        <w:t>dset5</w:t>
-      </w:r>
-      <w:r>
-        <w:rPr>
-          <w:sz w:val="24"/>
-          <w:szCs w:val="24"/>
-        </w:rPr>
-        <w:t xml:space="preserve"> from the pool of tracked free space</w:t>
-      </w:r>
-      <w:r>
-        <w:rPr>
-          <w:sz w:val="24"/>
-          <w:szCs w:val="24"/>
-        </w:rPr>
-        <w:t xml:space="preserve">; the free space in the pool resulted from activities in </w:t>
-      </w:r>
-      <w:r>
-        <w:rPr>
-          <w:sz w:val="24"/>
-          <w:szCs w:val="24"/>
-        </w:rPr>
-        <w:t>Session 2</w:t>
-      </w:r>
-      <w:r>
-        <w:rPr>
-          <w:sz w:val="24"/>
-          <w:szCs w:val="24"/>
-        </w:rPr>
-        <w:t>.</w:t>
-      </w:r>
-      <w:r>
-        <w:rPr>
-          <w:sz w:val="24"/>
-          <w:szCs w:val="24"/>
-        </w:rPr>
-        <w:t xml:space="preserve"> </w:t>
-      </w:r>
-      <w:r>
-        <w:rPr>
-          <w:sz w:val="24"/>
-          <w:szCs w:val="24"/>
-        </w:rPr>
-        <w:t xml:space="preserve">When </w:t>
-      </w:r>
-      <w:r>
-        <w:rPr>
-          <w:i/>
-          <w:sz w:val="24"/>
-          <w:szCs w:val="24"/>
-        </w:rPr>
-        <w:t>dset2</w:t>
-      </w:r>
-      <w:r>
-        <w:rPr>
-          <w:sz w:val="24"/>
-          <w:szCs w:val="24"/>
-        </w:rPr>
-        <w:t xml:space="preserve"> </w:t>
+    </w:p>
+    <w:p>
+      <w:pPr>
+        <w:pStyle w:val="ListParagraph"/>
+      </w:pPr>
+      <w:r>
+        <w:t>Free-space section bins:</w:t>
+      </w:r>
+    </w:p>
+    <w:p>
+      <w:pPr>
+        <w:pStyle w:val="ListParagraph"/>
+      </w:pPr>
+      <w:r>
+        <w:t xml:space="preserve">        # </w:t>
       </w:r>
       <w:proofErr w:type="gramStart"/>
       <w:r>
-        <w:rPr>
-          <w:sz w:val="24"/>
-          <w:szCs w:val="24"/>
-        </w:rPr>
-        <w:t>was</w:t>
-      </w:r>
-      <w:r>
-        <w:rPr>
-          <w:sz w:val="24"/>
-          <w:szCs w:val="24"/>
-        </w:rPr>
-        <w:t xml:space="preserve"> deleted</w:t>
+        <w:t>of</w:t>
       </w:r>
       <w:proofErr w:type="gramEnd"/>
       <w:r>
-        <w:rPr>
-          <w:sz w:val="24"/>
-          <w:szCs w:val="24"/>
-        </w:rPr>
-        <w:t xml:space="preserve">, the bytes that were used for the dataset’s raw data and file metadata </w:t>
-      </w:r>
-      <w:r>
-        <w:rPr>
-          <w:sz w:val="24"/>
-          <w:szCs w:val="24"/>
-        </w:rPr>
-        <w:t xml:space="preserve">were </w:t>
-      </w:r>
-      <w:r>
-        <w:rPr>
-          <w:sz w:val="24"/>
-          <w:szCs w:val="24"/>
-        </w:rPr>
-        <w:t>added to the file’s tracked free space by the HDF5 library</w:t>
-      </w:r>
-      <w:r>
-        <w:rPr>
-          <w:sz w:val="24"/>
-          <w:szCs w:val="24"/>
-        </w:rPr>
-        <w:t xml:space="preserve">, and this tracked free space information was </w:t>
-      </w:r>
-      <w:r>
-        <w:rPr>
-          <w:sz w:val="24"/>
-          <w:szCs w:val="24"/>
-        </w:rPr>
-        <w:t>saved (persisted) when the file was closed</w:t>
-      </w:r>
-      <w:r>
-        <w:rPr>
-          <w:sz w:val="24"/>
-          <w:szCs w:val="24"/>
-        </w:rPr>
-        <w:t>.</w:t>
-      </w:r>
-      <w:r>
-        <w:rPr>
-          <w:sz w:val="24"/>
-          <w:szCs w:val="24"/>
-        </w:rPr>
-        <w:t xml:space="preserve">  </w:t>
-      </w:r>
-      <w:r>
-        <w:rPr>
-          <w:sz w:val="24"/>
-          <w:szCs w:val="24"/>
-        </w:rPr>
-        <w:t xml:space="preserve"> Although the file </w:t>
-      </w:r>
-      <w:r>
-        <w:rPr>
-          <w:i/>
-          <w:sz w:val="24"/>
-          <w:szCs w:val="24"/>
-        </w:rPr>
-        <w:t>persist.h5</w:t>
-      </w:r>
-      <w:r>
-        <w:rPr>
-          <w:sz w:val="24"/>
-          <w:szCs w:val="24"/>
-        </w:rPr>
-        <w:t xml:space="preserve"> still contains unused bytes in the form of tracked free space, it is </w:t>
-      </w:r>
-      <w:r>
-        <w:rPr>
-          <w:sz w:val="24"/>
-          <w:szCs w:val="24"/>
-        </w:rPr>
-        <w:t xml:space="preserve">5995 bytes smaller than the file </w:t>
-      </w:r>
-      <w:r>
-        <w:rPr>
-          <w:i/>
-          <w:sz w:val="24"/>
-          <w:szCs w:val="24"/>
-        </w:rPr>
-        <w:t>no_persist.h5</w:t>
-      </w:r>
-      <w:r>
-        <w:rPr>
-          <w:sz w:val="24"/>
-          <w:szCs w:val="24"/>
-        </w:rPr>
-        <w:t xml:space="preserve"> was after Session 3 in Scenario A</w:t>
-      </w:r>
-      <w:r>
-        <w:rPr>
-          <w:sz w:val="24"/>
-          <w:szCs w:val="24"/>
-        </w:rPr>
-        <w:t xml:space="preserve"> because the HDF5 library</w:t>
-      </w:r>
-      <w:r>
-        <w:rPr>
-          <w:sz w:val="24"/>
-          <w:szCs w:val="24"/>
-        </w:rPr>
-        <w:t xml:space="preserve"> was able to reuse free space incurred in Session 2.</w:t>
-      </w:r>
-    </w:p>
-    <w:p>
-      <w:pPr>
-        <w:spacing w:after="120"/>
-        <w:rPr>
-          <w:sz w:val="24"/>
-          <w:szCs w:val="24"/>
-        </w:rPr>
-      </w:pPr>
-      <w:r>
-        <w:rPr>
-          <w:sz w:val="24"/>
-          <w:szCs w:val="24"/>
-        </w:rPr>
-        <w:t xml:space="preserve"> </w:t>
+        <w:t xml:space="preserve"> sections of size 10 - 99: 1</w:t>
+      </w:r>
+    </w:p>
+    <w:p>
+      <w:pPr>
+        <w:pStyle w:val="ListParagraph"/>
+      </w:pPr>
+      <w:r>
+        <w:t xml:space="preserve">        # </w:t>
       </w:r>
       <w:proofErr w:type="gramStart"/>
       <w:r>
-        <w:rPr>
-          <w:i/>
-          <w:sz w:val="24"/>
-          <w:szCs w:val="24"/>
-        </w:rPr>
-        <w:t>h5stat</w:t>
+        <w:t>of</w:t>
       </w:r>
       <w:proofErr w:type="gramEnd"/>
       <w:r>
-        <w:rPr>
-          <w:i/>
-          <w:sz w:val="24"/>
-          <w:szCs w:val="24"/>
-        </w:rPr>
-        <w:t xml:space="preserve"> –</w:t>
-      </w:r>
-      <w:r>
-        <w:rPr>
-          <w:i/>
-          <w:sz w:val="24"/>
-          <w:szCs w:val="24"/>
-        </w:rPr>
-        <w:t>s</w:t>
-      </w:r>
-      <w:r>
-        <w:rPr>
-          <w:sz w:val="24"/>
-          <w:szCs w:val="24"/>
-        </w:rPr>
-        <w:t xml:space="preserve"> </w:t>
-      </w:r>
-      <w:r>
-        <w:rPr>
-          <w:sz w:val="24"/>
-          <w:szCs w:val="24"/>
-        </w:rPr>
-        <w:t>shows</w:t>
-      </w:r>
-      <w:r>
-        <w:rPr>
-          <w:sz w:val="24"/>
-          <w:szCs w:val="24"/>
-        </w:rPr>
-        <w:t xml:space="preserve"> the distribution of free space</w:t>
-      </w:r>
-      <w:r>
-        <w:rPr>
-          <w:sz w:val="24"/>
-          <w:szCs w:val="24"/>
-        </w:rPr>
-        <w:t xml:space="preserve"> in </w:t>
-      </w:r>
-      <w:r>
-        <w:rPr>
-          <w:i/>
-          <w:sz w:val="24"/>
-          <w:szCs w:val="24"/>
-        </w:rPr>
-        <w:t xml:space="preserve">persist.h5 </w:t>
-      </w:r>
-      <w:r>
-        <w:rPr>
-          <w:sz w:val="24"/>
-          <w:szCs w:val="24"/>
-        </w:rPr>
-        <w:t>at the end of Session 3</w:t>
-      </w:r>
-      <w:r>
-        <w:rPr>
-          <w:sz w:val="24"/>
-          <w:szCs w:val="24"/>
-        </w:rPr>
-        <w:t>:</w:t>
-      </w:r>
-    </w:p>
-    <w:p>
-      <w:pPr>
-        <w:pStyle w:val="ListParagraph"/>
-      </w:pPr>
-      <w:r>
-        <w:t>Filename</w:t>
+        <w:t xml:space="preserve"> sections of size 100 - 999: 1</w:t>
+      </w:r>
+    </w:p>
+    <w:p>
+      <w:pPr>
+        <w:pStyle w:val="ListParagraph"/>
+      </w:pPr>
+      <w:r>
+        <w:t xml:space="preserve">        # </w:t>
       </w:r>
       <w:proofErr w:type="gramStart"/>
       <w:r>
-        <w:t xml:space="preserve">: </w:t>
-      </w:r>
-      <w:r>
-        <w:t>./</w:t>
+        <w:t>of</w:t>
       </w:r>
       <w:proofErr w:type="gramEnd"/>
       <w:r>
-        <w:t>persist.h5</w:t>
-      </w:r>
-    </w:p>
-    <w:p>
-      <w:pPr>
-        <w:pStyle w:val="ListParagraph"/>
-      </w:pPr>
-      <w:r>
-        <w:t>Small size free-space sections (&lt; 10 bytes):</w:t>
-      </w:r>
-    </w:p>
-    <w:p>
-      <w:pPr>
-        <w:pStyle w:val="ListParagraph"/>
-      </w:pPr>
-      <w:r>
-        <w:t xml:space="preserve">        Total # of small size sections: </w:t>
+        <w:t xml:space="preserve"> sections of size 1000 - 9999: 1</w:t>
+      </w:r>
+    </w:p>
+    <w:p>
+      <w:pPr>
+        <w:pStyle w:val="ListParagraph"/>
+      </w:pPr>
+      <w:r>
+        <w:t xml:space="preserve">        # </w:t>
       </w:r>
       <w:proofErr w:type="gramStart"/>
       <w:r>
-        <w:t>0</w:t>
+        <w:t>of</w:t>
       </w:r>
       <w:proofErr w:type="gramEnd"/>
-    </w:p>
-    <w:p>
-      <w:pPr>
-        <w:pStyle w:val="ListParagraph"/>
-      </w:pPr>
-      <w:r>
-        <w:t>Free-space section bins:</w:t>
-      </w:r>
-    </w:p>
-    <w:p>
-      <w:pPr>
-        <w:pStyle w:val="ListParagraph"/>
-      </w:pPr>
-      <w:r>
-        <w:t xml:space="preserve">        # </w:t>
+      <w:r>
+        <w:t xml:space="preserve"> sections of size 100000 - 999999: 1</w:t>
+      </w:r>
+    </w:p>
+    <w:p>
+      <w:pPr>
+        <w:pStyle w:val="ListParagraph"/>
+      </w:pPr>
+      <w:r>
+        <w:t xml:space="preserve">        Total # of sections: </w:t>
       </w:r>
       <w:proofErr w:type="gramStart"/>
       <w:r>
-        <w:t>of</w:t>
+        <w:t>4</w:t>
       </w:r>
       <w:proofErr w:type="gramEnd"/>
-      <w:r>
-        <w:t xml:space="preserve"> sections of size 10 - 99: 1</w:t>
-      </w:r>
-    </w:p>
-    <w:p>
-      <w:pPr>
-        <w:pStyle w:val="ListParagraph"/>
-      </w:pPr>
-      <w:r>
-        <w:t xml:space="preserve">        # </w:t>
-      </w:r>
-      <w:proofErr w:type="gramStart"/>
-      <w:r>
-        <w:t>of</w:t>
-      </w:r>
-      <w:proofErr w:type="gramEnd"/>
-      <w:r>
-        <w:t xml:space="preserve"> sections of size 100 - 999: 1</w:t>
-      </w:r>
-    </w:p>
-    <w:p>
-      <w:pPr>
-        <w:pStyle w:val="ListParagraph"/>
-      </w:pPr>
-      <w:r>
-        <w:t xml:space="preserve">        # </w:t>
-      </w:r>
-      <w:proofErr w:type="gramStart"/>
-      <w:r>
-        <w:t>of</w:t>
-      </w:r>
-      <w:proofErr w:type="gramEnd"/>
-      <w:r>
-        <w:t xml:space="preserve"> sections of size 1000 - 9999: 1</w:t>
-      </w:r>
-    </w:p>
-    <w:p>
-      <w:pPr>
-        <w:pStyle w:val="ListParagraph"/>
-      </w:pPr>
-      <w:r>
-        <w:t xml:space="preserve">        # </w:t>
-      </w:r>
-      <w:proofErr w:type="gramStart"/>
-      <w:r>
-        <w:t>of</w:t>
-      </w:r>
-      <w:proofErr w:type="gramEnd"/>
-      <w:r>
-        <w:t xml:space="preserve"> sections of size 100000 - 999999: 1</w:t>
-      </w:r>
-    </w:p>
-    <w:p>
-      <w:pPr>
-        <w:pStyle w:val="ListParagraph"/>
-      </w:pPr>
-      <w:r>
-        <w:t xml:space="preserve">        Total # of sections: </w:t>
-      </w:r>
-      <w:proofErr w:type="gramStart"/>
-      <w:r>
-        <w:t>4</w:t>
-      </w:r>
-      <w:proofErr w:type="gramEnd"/>
-    </w:p>
-    <w:p>
-      <w:pPr>
-        <w:rPr>
-          <w:sz w:val="24"/>
-          <w:szCs w:val="24"/>
-        </w:rPr>
-      </w:pPr>
-      <w:r>
-        <w:rPr>
-          <w:sz w:val="24"/>
-          <w:szCs w:val="24"/>
-        </w:rPr>
-        <w:t xml:space="preserve">Note that </w:t>
-      </w:r>
-      <w:r>
-        <w:rPr>
-          <w:i/>
-          <w:sz w:val="24"/>
-          <w:szCs w:val="24"/>
-        </w:rPr>
-        <w:t>persist.h5</w:t>
+    </w:p>
+    <w:p>
+      <w:pPr>
+        <w:rPr>
+          <w:sz w:val="24"/>
+          <w:szCs w:val="24"/>
+        </w:rPr>
+      </w:pPr>
+      <w:r>
+        <w:rPr>
+          <w:sz w:val="24"/>
+          <w:szCs w:val="24"/>
+        </w:rPr>
+        <w:t>Note that</w:t>
+      </w:r>
+      <w:r>
+        <w:rPr>
+          <w:sz w:val="24"/>
+          <w:szCs w:val="24"/>
+        </w:rPr>
+        <w:t xml:space="preserve"> persist_B.h5</w:t>
       </w:r>
       <w:r>
         <w:rPr>
@@ -5721,6 +5850,85 @@
           <w:sz w:val="24"/>
           <w:szCs w:val="24"/>
         </w:rPr>
+        <w:t>no_persist_A.h5</w:t>
+      </w:r>
+      <w:r>
+        <w:rPr>
+          <w:sz w:val="24"/>
+          <w:szCs w:val="24"/>
+        </w:rPr>
+        <w:t xml:space="preserve"> with a </w:t>
+      </w:r>
+      <w:r>
+        <w:rPr>
+          <w:sz w:val="24"/>
+          <w:szCs w:val="24"/>
+        </w:rPr>
+        <w:t xml:space="preserve">non-default </w:t>
+      </w:r>
+      <w:r>
+        <w:rPr>
+          <w:sz w:val="24"/>
+          <w:szCs w:val="24"/>
+        </w:rPr>
+        <w:t xml:space="preserve">strategy that </w:t>
+      </w:r>
+      <w:r>
+        <w:rPr>
+          <w:sz w:val="24"/>
+          <w:szCs w:val="24"/>
+        </w:rPr>
+        <w:t xml:space="preserve">always </w:t>
+      </w:r>
+      <w:r>
+        <w:rPr>
+          <w:sz w:val="24"/>
+          <w:szCs w:val="24"/>
+        </w:rPr>
+        <w:t>allocates file space from the end of file</w:t>
+      </w:r>
+      <w:r>
+        <w:rPr>
+          <w:sz w:val="24"/>
+          <w:szCs w:val="24"/>
+        </w:rPr>
+        <w:t xml:space="preserve">, coded </w:t>
+      </w:r>
+      <w:r>
+        <w:rPr>
+          <w:i/>
+          <w:sz w:val="24"/>
+          <w:szCs w:val="24"/>
+        </w:rPr>
+        <w:t>VFD</w:t>
+      </w:r>
+      <w:r>
+        <w:rPr>
+          <w:sz w:val="24"/>
+          <w:szCs w:val="24"/>
+        </w:rPr>
+        <w:t>. T</w:t>
+      </w:r>
+      <w:r>
+        <w:rPr>
+          <w:sz w:val="24"/>
+          <w:szCs w:val="24"/>
+        </w:rPr>
+        <w:t>he new file is</w:t>
+      </w:r>
+      <w:r>
+        <w:rPr>
+          <w:sz w:val="24"/>
+          <w:szCs w:val="24"/>
+        </w:rPr>
+        <w:t xml:space="preserve"> </w:t>
+      </w:r>
+      <w:r>
+        <w:rPr>
+          <w:i/>
+          <w:sz w:val="24"/>
+          <w:szCs w:val="24"/>
+        </w:rPr>
         <w:t>no_persist</w:t>
       </w:r>
       <w:r>
@@ -5729,71 +5937,236 @@
           <w:sz w:val="24"/>
           <w:szCs w:val="24"/>
         </w:rPr>
+        <w:t>_outvfd.h5</w:t>
+      </w:r>
+      <w:r>
+        <w:rPr>
+          <w:i/>
+          <w:sz w:val="24"/>
+          <w:szCs w:val="24"/>
+        </w:rPr>
+        <w:t>:</w:t>
+      </w:r>
+    </w:p>
+    <w:p>
+      <w:pPr>
+        <w:pStyle w:val="ListParagraph"/>
+      </w:pPr>
+      <w:proofErr w:type="gramStart"/>
+      <w:r>
+        <w:t>h</w:t>
+      </w:r>
+      <w:r>
+        <w:t>5repack</w:t>
+      </w:r>
+      <w:proofErr w:type="gramEnd"/>
+      <w:r>
+        <w:t xml:space="preserve"> –S </w:t>
+      </w:r>
+      <w:r>
+        <w:t>VFD</w:t>
+      </w:r>
+      <w:r>
+        <w:t xml:space="preserve"> </w:t>
+      </w:r>
+      <w:r>
+        <w:t>no_persist_A.h5</w:t>
+      </w:r>
+      <w:r>
+        <w:t xml:space="preserve"> </w:t>
+      </w:r>
+      <w:r>
+        <w:t>no_persist</w:t>
+      </w:r>
+      <w:r>
+        <w:t>_outvfd.h5</w:t>
+      </w:r>
+    </w:p>
+    <w:p>
+      <w:pPr>
+        <w:spacing w:after="120"/>
+        <w:rPr>
+          <w:sz w:val="24"/>
+          <w:szCs w:val="24"/>
+        </w:rPr>
+      </w:pPr>
+      <w:proofErr w:type="gramStart"/>
+      <w:r>
+        <w:rPr>
+          <w:i/>
+          <w:sz w:val="24"/>
+          <w:szCs w:val="24"/>
+        </w:rPr>
+        <w:t>h5stat</w:t>
+      </w:r>
+      <w:proofErr w:type="gramEnd"/>
+      <w:r>
+        <w:rPr>
+          <w:i/>
+          <w:sz w:val="24"/>
+          <w:szCs w:val="24"/>
+        </w:rPr>
+        <w:t xml:space="preserve"> –S</w:t>
+      </w:r>
+      <w:r>
+        <w:rPr>
+          <w:sz w:val="24"/>
+          <w:szCs w:val="24"/>
+        </w:rPr>
+        <w:t xml:space="preserve"> </w:t>
+      </w:r>
+      <w:r>
+        <w:rPr>
+          <w:sz w:val="24"/>
+          <w:szCs w:val="24"/>
+        </w:rPr>
+        <w:t>shows the following</w:t>
+      </w:r>
+      <w:r>
+        <w:rPr>
+          <w:sz w:val="24"/>
+          <w:szCs w:val="24"/>
+        </w:rPr>
+        <w:t>:</w:t>
+      </w:r>
+    </w:p>
+    <w:p>
+      <w:pPr>
+        <w:pStyle w:val="ListParagraph"/>
+      </w:pPr>
+      <w:r>
+        <w:t xml:space="preserve">Filename: </w:t>
+      </w:r>
+      <w:r>
+        <w:t>no_persist</w:t>
+      </w:r>
+      <w:r>
+        <w:t>_out</w:t>
+      </w:r>
+      <w:r>
+        <w:t>vfd</w:t>
+      </w:r>
+      <w:r>
         <w:t>.h5</w:t>
       </w:r>
-      <w:r>
-        <w:rPr>
-          <w:sz w:val="24"/>
-          <w:szCs w:val="24"/>
-        </w:rPr>
-        <w:t xml:space="preserve"> with a </w:t>
-      </w:r>
-      <w:r>
-        <w:rPr>
-          <w:sz w:val="24"/>
-          <w:szCs w:val="24"/>
-        </w:rPr>
-        <w:t xml:space="preserve">non-default </w:t>
-      </w:r>
-      <w:r>
-        <w:rPr>
-          <w:sz w:val="24"/>
-          <w:szCs w:val="24"/>
-        </w:rPr>
-        <w:t xml:space="preserve">strategy that </w:t>
-      </w:r>
-      <w:r>
-        <w:rPr>
-          <w:sz w:val="24"/>
-          <w:szCs w:val="24"/>
-        </w:rPr>
-        <w:t xml:space="preserve">always </w:t>
-      </w:r>
-      <w:r>
-        <w:rPr>
-          <w:sz w:val="24"/>
-          <w:szCs w:val="24"/>
-        </w:rPr>
-        <w:t>allocates file space from the end of file</w:t>
-      </w:r>
-      <w:r>
-        <w:rPr>
-          <w:sz w:val="24"/>
-          <w:szCs w:val="24"/>
-        </w:rPr>
-        <w:t xml:space="preserve">, coded </w:t>
-      </w:r>
-      <w:r>
-        <w:rPr>
-          <w:i/>
-          <w:sz w:val="24"/>
-          <w:szCs w:val="24"/>
-        </w:rPr>
-        <w:t>VFD</w:t>
-      </w:r>
-      <w:r>
-        <w:rPr>
-          <w:sz w:val="24"/>
-          <w:szCs w:val="24"/>
-        </w:rPr>
-        <w:t>. T</w:t>
-      </w:r>
-      <w:r>
-        <w:rPr>
-          <w:sz w:val="24"/>
-          <w:szCs w:val="24"/>
-        </w:rPr>
-        <w:t>he new file is</w:t>
+    </w:p>
+    <w:p>
+      <w:pPr>
+        <w:pStyle w:val="ListParagraph"/>
+      </w:pPr>
+      <w:r>
+        <w:t xml:space="preserve">Summary of </w:t>
+      </w:r>
+      <w:r>
+        <w:t>file space information</w:t>
+      </w:r>
+      <w:r>
+        <w:t>:</w:t>
+      </w:r>
+    </w:p>
+    <w:p>
+      <w:pPr>
+        <w:pStyle w:val="ListParagraph"/>
+      </w:pPr>
+      <w:r>
+        <w:t xml:space="preserve">  File metadata: 1632 bytes</w:t>
+      </w:r>
+    </w:p>
+    <w:p>
+      <w:pPr>
+        <w:pStyle w:val="ListParagraph"/>
+      </w:pPr>
+      <w:r>
+        <w:t xml:space="preserve">  Raw data: 4640 bytes</w:t>
+      </w:r>
+    </w:p>
+    <w:p>
+      <w:pPr>
+        <w:pStyle w:val="ListParagraph"/>
+      </w:pPr>
+      <w:r>
+        <w:t xml:space="preserve">  Amount/Percent of tracked free space: 0 bytes/0.0%</w:t>
+      </w:r>
+    </w:p>
+    <w:p>
+      <w:pPr>
+        <w:pStyle w:val="ListParagraph"/>
+      </w:pPr>
+      <w:r>
+        <w:t xml:space="preserve">  Unaccounted space: 0 bytes</w:t>
+      </w:r>
+    </w:p>
+    <w:p>
+      <w:pPr>
+        <w:pStyle w:val="ListParagraph"/>
+      </w:pPr>
+      <w:r>
+        <w:t>Total</w:t>
+      </w:r>
+      <w:r>
+        <w:t xml:space="preserve"> space</w:t>
+      </w:r>
+      <w:r>
+        <w:t>: 6272 bytes</w:t>
+      </w:r>
+    </w:p>
+    <w:p>
+      <w:pPr>
+        <w:rPr>
+          <w:sz w:val="24"/>
+          <w:szCs w:val="24"/>
+        </w:rPr>
+      </w:pPr>
+      <w:r>
+        <w:rPr>
+          <w:sz w:val="24"/>
+          <w:szCs w:val="24"/>
+        </w:rPr>
+        <w:t xml:space="preserve">Comparing </w:t>
+      </w:r>
+      <w:r>
+        <w:rPr>
+          <w:sz w:val="24"/>
+          <w:szCs w:val="24"/>
+        </w:rPr>
+        <w:t>this output</w:t>
+      </w:r>
+      <w:r>
+        <w:rPr>
+          <w:sz w:val="24"/>
+          <w:szCs w:val="24"/>
+        </w:rPr>
+        <w:t xml:space="preserve"> with </w:t>
+      </w:r>
+      <w:r>
+        <w:rPr>
+          <w:sz w:val="24"/>
+          <w:szCs w:val="24"/>
+        </w:rPr>
+        <w:t xml:space="preserve">the </w:t>
+      </w:r>
+      <w:r>
+        <w:rPr>
+          <w:i/>
+          <w:sz w:val="24"/>
+          <w:szCs w:val="24"/>
+        </w:rPr>
+        <w:t>h5stat –</w:t>
+      </w:r>
+      <w:r>
+        <w:rPr>
+          <w:i/>
+          <w:sz w:val="24"/>
+          <w:szCs w:val="24"/>
+        </w:rPr>
+        <w:t>S</w:t>
+      </w:r>
+      <w:r>
+        <w:rPr>
+          <w:sz w:val="24"/>
+          <w:szCs w:val="24"/>
+        </w:rPr>
+        <w:t xml:space="preserve"> output for</w:t>
       </w:r>
       <w:r>
         <w:rPr>
@@ -5808,335 +6181,75 @@
           <w:sz w:val="24"/>
           <w:szCs w:val="24"/>
         </w:rPr>
-        <w:t>no_persist</w:t>
-      </w:r>
-      <w:r>
-        <w:rPr>
-          <w:i/>
-          <w:sz w:val="24"/>
-          <w:szCs w:val="24"/>
-        </w:rPr>
-        <w:t>_outvfd.h5</w:t>
-      </w:r>
-      <w:r>
-        <w:rPr>
-          <w:i/>
-          <w:sz w:val="24"/>
-          <w:szCs w:val="24"/>
-        </w:rPr>
-        <w:t>:</w:t>
-      </w:r>
-    </w:p>
-    <w:p>
-      <w:pPr>
-        <w:pStyle w:val="ListParagraph"/>
-      </w:pPr>
+        <w:t>no_persist_A.h5</w:t>
+      </w:r>
+      <w:r>
+        <w:rPr>
+          <w:i/>
+          <w:sz w:val="24"/>
+          <w:szCs w:val="24"/>
+        </w:rPr>
+        <w:t xml:space="preserve"> </w:t>
+      </w:r>
+      <w:r>
+        <w:rPr>
+          <w:sz w:val="24"/>
+          <w:szCs w:val="24"/>
+        </w:rPr>
+        <w:t>in Scenario A</w:t>
+      </w:r>
+      <w:r>
+        <w:rPr>
+          <w:sz w:val="24"/>
+          <w:szCs w:val="24"/>
+        </w:rPr>
+        <w:t>,</w:t>
+      </w:r>
+      <w:r>
+        <w:rPr>
+          <w:sz w:val="24"/>
+          <w:szCs w:val="24"/>
+        </w:rPr>
+        <w:t xml:space="preserve"> Session 3 </w:t>
+      </w:r>
+      <w:r>
+        <w:rPr>
+          <w:sz w:val="24"/>
+          <w:szCs w:val="24"/>
+        </w:rPr>
+        <w:t xml:space="preserve">shows </w:t>
+      </w:r>
+      <w:r>
+        <w:rPr>
+          <w:sz w:val="24"/>
+          <w:szCs w:val="24"/>
+        </w:rPr>
+        <w:t xml:space="preserve">several differences. </w:t>
+      </w:r>
+      <w:r>
+        <w:rPr>
+          <w:sz w:val="24"/>
+          <w:szCs w:val="24"/>
+        </w:rPr>
+        <w:t>After repacking,</w:t>
+      </w:r>
+      <w:r>
+        <w:rPr>
+          <w:sz w:val="24"/>
+          <w:szCs w:val="24"/>
+        </w:rPr>
+        <w:t xml:space="preserve"> there is </w:t>
+      </w:r>
       <w:proofErr w:type="gramStart"/>
       <w:r>
-        <w:t>h</w:t>
-      </w:r>
-      <w:r>
-        <w:t>5repack</w:t>
+        <w:rPr>
+          <w:sz w:val="24"/>
+          <w:szCs w:val="24"/>
+        </w:rPr>
+        <w:t>no unaccounted</w:t>
       </w:r>
       <w:proofErr w:type="gramEnd"/>
       <w:r>
-        <w:t xml:space="preserve"> –S </w:t>
-      </w:r>
-      <w:r>
-        <w:t>VFD</w:t>
-      </w:r>
-      <w:r>
-        <w:t xml:space="preserve"> </w:t>
-      </w:r>
-      <w:r>
-        <w:t>no_persist</w:t>
-      </w:r>
-      <w:r>
-        <w:t xml:space="preserve">.h5 </w:t>
-      </w:r>
-      <w:r>
-        <w:t>no_persist</w:t>
-      </w:r>
-      <w:r>
-        <w:t>_outvfd.h5</w:t>
-      </w:r>
-    </w:p>
-    <w:p>
-      <w:pPr>
-        <w:spacing w:after="120"/>
-        <w:rPr>
-          <w:sz w:val="24"/>
-          <w:szCs w:val="24"/>
-        </w:rPr>
-      </w:pPr>
-      <w:proofErr w:type="gramStart"/>
-      <w:r>
-        <w:rPr>
-          <w:i/>
-          <w:sz w:val="24"/>
-          <w:szCs w:val="24"/>
-        </w:rPr>
-        <w:t>h5stat</w:t>
-      </w:r>
-      <w:proofErr w:type="gramEnd"/>
-      <w:r>
-        <w:rPr>
-          <w:i/>
-          <w:sz w:val="24"/>
-          <w:szCs w:val="24"/>
-        </w:rPr>
-        <w:t xml:space="preserve"> –S</w:t>
-      </w:r>
-      <w:r>
-        <w:rPr>
-          <w:sz w:val="24"/>
-          <w:szCs w:val="24"/>
-        </w:rPr>
-        <w:t xml:space="preserve"> </w:t>
-      </w:r>
-      <w:r>
-        <w:rPr>
-          <w:sz w:val="24"/>
-          <w:szCs w:val="24"/>
-        </w:rPr>
-        <w:t>shows the following</w:t>
-      </w:r>
-      <w:r>
-        <w:rPr>
-          <w:sz w:val="24"/>
-          <w:szCs w:val="24"/>
-        </w:rPr>
-        <w:t>:</w:t>
-      </w:r>
-    </w:p>
-    <w:p>
-      <w:pPr>
-        <w:pStyle w:val="ListParagraph"/>
-      </w:pPr>
-      <w:r>
-        <w:t xml:space="preserve">Filename: </w:t>
-      </w:r>
-      <w:r>
-        <w:t>no_persist</w:t>
-      </w:r>
-      <w:r>
-        <w:t>_out</w:t>
-      </w:r>
-      <w:r>
-        <w:t>vfd</w:t>
-      </w:r>
-      <w:r>
-        <w:t>.h5</w:t>
-      </w:r>
-    </w:p>
-    <w:p>
-      <w:pPr>
-        <w:pStyle w:val="ListParagraph"/>
-      </w:pPr>
-      <w:r>
-        <w:t xml:space="preserve">Summary of </w:t>
-      </w:r>
-      <w:r>
-        <w:t>file space information</w:t>
-      </w:r>
-      <w:r>
-        <w:t>:</w:t>
-      </w:r>
-    </w:p>
-    <w:p>
-      <w:pPr>
-        <w:pStyle w:val="ListParagraph"/>
-      </w:pPr>
-      <w:r>
-        <w:t xml:space="preserve">  File metadata: 1632 bytes</w:t>
-      </w:r>
-    </w:p>
-    <w:p>
-      <w:pPr>
-        <w:pStyle w:val="ListParagraph"/>
-      </w:pPr>
-      <w:r>
-        <w:t xml:space="preserve">  Raw data: 4640 bytes</w:t>
-      </w:r>
-    </w:p>
-    <w:p>
-      <w:pPr>
-        <w:pStyle w:val="ListParagraph"/>
-      </w:pPr>
-      <w:r>
-        <w:t xml:space="preserve">  Amount/Percent of tracked free space: 0 bytes/0.0%</w:t>
-      </w:r>
-    </w:p>
-    <w:p>
-      <w:pPr>
-        <w:pStyle w:val="ListParagraph"/>
-      </w:pPr>
-      <w:r>
-        <w:t xml:space="preserve">  Unaccounted space: 0 bytes</w:t>
-      </w:r>
-    </w:p>
-    <w:p>
-      <w:pPr>
-        <w:pStyle w:val="ListParagraph"/>
-      </w:pPr>
-      <w:r>
-        <w:t>Total</w:t>
-      </w:r>
-      <w:r>
-        <w:t xml:space="preserve"> space</w:t>
-      </w:r>
-      <w:r>
-        <w:t>: 6272 bytes</w:t>
-      </w:r>
-    </w:p>
-    <w:p>
-      <w:pPr>
-        <w:rPr>
-          <w:sz w:val="24"/>
-          <w:szCs w:val="24"/>
-        </w:rPr>
-      </w:pPr>
-      <w:r>
-        <w:rPr>
-          <w:sz w:val="24"/>
-          <w:szCs w:val="24"/>
-        </w:rPr>
-        <w:t xml:space="preserve">Comparing </w:t>
-      </w:r>
-      <w:r>
-        <w:rPr>
-          <w:sz w:val="24"/>
-          <w:szCs w:val="24"/>
-        </w:rPr>
-        <w:t>this output</w:t>
-      </w:r>
-      <w:r>
-        <w:rPr>
-          <w:sz w:val="24"/>
-          <w:szCs w:val="24"/>
-        </w:rPr>
-        <w:t xml:space="preserve"> with </w:t>
-      </w:r>
-      <w:r>
-        <w:rPr>
-          <w:sz w:val="24"/>
-          <w:szCs w:val="24"/>
-        </w:rPr>
-        <w:t xml:space="preserve">the </w:t>
-      </w:r>
-      <w:r>
-        <w:rPr>
-          <w:i/>
-          <w:sz w:val="24"/>
-          <w:szCs w:val="24"/>
-        </w:rPr>
-        <w:t>h5stat –</w:t>
-      </w:r>
-      <w:r>
-        <w:rPr>
-          <w:i/>
-          <w:sz w:val="24"/>
-          <w:szCs w:val="24"/>
-        </w:rPr>
-        <w:t>S</w:t>
-      </w:r>
-      <w:r>
-        <w:rPr>
-          <w:sz w:val="24"/>
-          <w:szCs w:val="24"/>
-        </w:rPr>
-        <w:t xml:space="preserve"> output for</w:t>
-      </w:r>
-      <w:r>
-        <w:rPr>
-          <w:sz w:val="24"/>
-          <w:szCs w:val="24"/>
-        </w:rPr>
-        <w:t xml:space="preserve"> </w:t>
-      </w:r>
-      <w:r>
-        <w:rPr>
-          <w:i/>
-          <w:sz w:val="24"/>
-          <w:szCs w:val="24"/>
-        </w:rPr>
-        <w:t>no_persist</w:t>
-      </w:r>
-      <w:r>
-        <w:rPr>
-          <w:i/>
-          <w:sz w:val="24"/>
-          <w:szCs w:val="24"/>
-        </w:rPr>
-        <w:t>.h5</w:t>
-      </w:r>
-      <w:r>
-        <w:rPr>
-          <w:i/>
-          <w:sz w:val="24"/>
-          <w:szCs w:val="24"/>
-        </w:rPr>
-        <w:t xml:space="preserve"> </w:t>
-      </w:r>
-      <w:r>
-        <w:rPr>
-          <w:sz w:val="24"/>
-          <w:szCs w:val="24"/>
-        </w:rPr>
-        <w:t>in Scenario A</w:t>
-      </w:r>
-      <w:r>
-        <w:rPr>
-          <w:sz w:val="24"/>
-          <w:szCs w:val="24"/>
-        </w:rPr>
-        <w:t>,</w:t>
-      </w:r>
-      <w:r>
-        <w:rPr>
-          <w:sz w:val="24"/>
-          <w:szCs w:val="24"/>
-        </w:rPr>
-        <w:t xml:space="preserve"> Session 3 </w:t>
-      </w:r>
-      <w:r>
-        <w:rPr>
-          <w:sz w:val="24"/>
-          <w:szCs w:val="24"/>
-        </w:rPr>
-        <w:t xml:space="preserve">shows </w:t>
-      </w:r>
-      <w:r>
-        <w:rPr>
-          <w:sz w:val="24"/>
-          <w:szCs w:val="24"/>
-        </w:rPr>
-        <w:t xml:space="preserve">several differences. </w:t>
-      </w:r>
-      <w:r>
-        <w:rPr>
-          <w:sz w:val="24"/>
-          <w:szCs w:val="24"/>
-        </w:rPr>
-        <w:t>After repacking,</w:t>
-      </w:r>
-      <w:r>
-        <w:rPr>
-          <w:sz w:val="24"/>
-          <w:szCs w:val="24"/>
-        </w:rPr>
-        <w:t xml:space="preserve"> there is </w:t>
-      </w:r>
-      <w:proofErr w:type="gramStart"/>
-      <w:r>
-        <w:rPr>
-          <w:sz w:val="24"/>
-          <w:szCs w:val="24"/>
-        </w:rPr>
-        <w:t>no unaccounted</w:t>
-      </w:r>
-      <w:proofErr w:type="gramEnd"/>
-      <w:r>
         <w:rPr>
           <w:sz w:val="24"/>
           <w:szCs w:val="24"/>
@@ -6193,7 +6306,7 @@
           <w:szCs w:val="24"/>
         </w:rPr>
       </w:pPr>
-      <w:commentRangeStart w:id="8"/>
+      <w:commentRangeStart w:id="7"/>
       <w:r>
         <w:rPr>
           <w:sz w:val="24"/>
@@ -6216,13 +6329,13 @@
         </w:rPr>
         <w:t>output</w:t>
       </w:r>
-      <w:commentRangeEnd w:id="8"/>
+      <w:commentRangeEnd w:id="7"/>
       <w:r>
         <w:rPr>
           <w:rStyle w:val="CommentReference"/>
           <w:vanish/>
         </w:rPr>
-        <w:commentReference w:id="8"/>
+        <w:commentReference w:id="7"/>
       </w:r>
       <w:r>
         <w:rPr>
@@ -6283,7 +6396,15 @@
           <w:sz w:val="24"/>
           <w:szCs w:val="24"/>
         </w:rPr>
-        <w:t xml:space="preserve">no_persist.h5. </w:t>
+        <w:t>no_persist_A.h5</w:t>
+      </w:r>
+      <w:r>
+        <w:rPr>
+          <w:i/>
+          <w:sz w:val="24"/>
+          <w:szCs w:val="24"/>
+        </w:rPr>
+        <w:t xml:space="preserve">. </w:t>
       </w:r>
       <w:r>
         <w:rPr>
@@ -6513,15 +6634,36 @@
         <w:annotationRef/>
       </w:r>
       <w:r>
-        <w:t>I changed this from not_persist.h</w:t>
-      </w:r>
+        <w:t xml:space="preserve">I changed this from </w:t>
+      </w:r>
+      <w:proofErr w:type="spellStart"/>
+      <w:r>
+        <w:t>not_persist.h</w:t>
+      </w:r>
+      <w:proofErr w:type="spellEnd"/>
       <w:proofErr w:type="gramStart"/>
       <w:r>
         <w:t>;  not</w:t>
       </w:r>
       <w:proofErr w:type="gramEnd"/>
       <w:r>
-        <w:t>_persistant.h5 would be okay too, but “not_persist” seems odd to me.  I went with no_persist because it was shorter</w:t>
+        <w:t>_persistant.h5 would be okay too, but “</w:t>
+      </w:r>
+      <w:proofErr w:type="spellStart"/>
+      <w:r>
+        <w:t>not_persist</w:t>
+      </w:r>
+      <w:proofErr w:type="spellEnd"/>
+      <w:r>
+        <w:t xml:space="preserve">” seems odd to me.  I went with </w:t>
+      </w:r>
+      <w:proofErr w:type="spellStart"/>
+      <w:r>
+        <w:t>no_persist</w:t>
+      </w:r>
+      <w:proofErr w:type="spellEnd"/>
+      <w:r>
+        <w:t xml:space="preserve"> because it was shorter</w:t>
       </w:r>
     </w:p>
   </w:comment>
@@ -6537,7 +6679,15 @@
         <w:annotationRef/>
       </w:r>
       <w:r>
-        <w:t>I changed this from “storage” – I think use of file space here makes it more consistant throughout</w:t>
+        <w:t xml:space="preserve">I changed this from “storage” – I think use of file space here makes it more </w:t>
+      </w:r>
+      <w:proofErr w:type="spellStart"/>
+      <w:r>
+        <w:t>consistant</w:t>
+      </w:r>
+      <w:proofErr w:type="spellEnd"/>
+      <w:r>
+        <w:t xml:space="preserve"> throughout</w:t>
       </w:r>
       <w:proofErr w:type="gramStart"/>
       <w:r>
@@ -6621,7 +6771,7 @@
       </w:r>
     </w:p>
   </w:comment>
-  <w:comment w:id="8" w:author="Ruth Aydt" w:date="2009-09-25T10:44:00Z" w:initials="RA">
+  <w:comment w:id="7" w:author="Ruth Aydt" w:date="2009-09-25T10:44:00Z" w:initials="RA">
     <w:p>
       <w:pPr>
         <w:pStyle w:val="CommentText"/>
@@ -6711,7 +6861,7 @@
             <w:rPr>
               <w:noProof/>
             </w:rPr>
-            <w:t>7</w:t>
+            <w:t>2</w:t>
           </w:r>
         </w:fldSimple>
       </w:p>

</xml_diff>

<commit_message>
more small updated (with tracking) and comments based on read of paper copy.
</commit_message>
<xml_diff>
--- a/file_space/Section_Primer.docx
+++ b/file_space/Section_Primer.docx
@@ -1009,7 +1009,39 @@
           <w:sz w:val="24"/>
           <w:szCs w:val="24"/>
         </w:rPr>
-        <w:t>ny user-added HDF5 objects</w:t>
+        <w:t>ny user-</w:t>
+      </w:r>
+      <w:del w:id="2" w:author="Ruth Aydt" w:date="2009-10-02T10:12:00Z">
+        <w:r>
+          <w:rPr>
+            <w:sz w:val="24"/>
+            <w:szCs w:val="24"/>
+          </w:rPr>
+          <w:delText xml:space="preserve">added </w:delText>
+        </w:r>
+      </w:del>
+      <w:ins w:id="3" w:author="Ruth Aydt" w:date="2009-10-02T10:12:00Z">
+        <w:r>
+          <w:rPr>
+            <w:sz w:val="24"/>
+            <w:szCs w:val="24"/>
+          </w:rPr>
+          <w:t>created</w:t>
+        </w:r>
+        <w:r>
+          <w:rPr>
+            <w:sz w:val="24"/>
+            <w:szCs w:val="24"/>
+          </w:rPr>
+          <w:t xml:space="preserve"> </w:t>
+        </w:r>
+      </w:ins>
+      <w:r>
+        <w:rPr>
+          <w:sz w:val="24"/>
+          <w:szCs w:val="24"/>
+        </w:rPr>
+        <w:t>HDF5 objects</w:t>
       </w:r>
       <w:r>
         <w:rPr>
@@ -1036,6 +1068,7 @@
           <w:szCs w:val="24"/>
         </w:rPr>
       </w:pPr>
+      <w:commentRangeStart w:id="4"/>
       <w:proofErr w:type="gramStart"/>
       <w:r>
         <w:rPr>
@@ -1082,122 +1115,137 @@
           <w:sz w:val="24"/>
           <w:szCs w:val="24"/>
         </w:rPr>
-        <w:t xml:space="preserve"> command</w:t>
-      </w:r>
-      <w:r>
-        <w:rPr>
-          <w:sz w:val="24"/>
-          <w:szCs w:val="24"/>
-        </w:rPr>
         <w:t xml:space="preserve"> </w:t>
       </w:r>
-      <w:r>
-        <w:rPr>
-          <w:sz w:val="24"/>
-          <w:szCs w:val="24"/>
-        </w:rPr>
-        <w:t xml:space="preserve">reports </w:t>
-      </w:r>
-      <w:r>
-        <w:rPr>
-          <w:sz w:val="24"/>
-          <w:szCs w:val="24"/>
-        </w:rPr>
-        <w:t>information on</w:t>
-      </w:r>
-      <w:r>
-        <w:rPr>
-          <w:sz w:val="24"/>
-          <w:szCs w:val="24"/>
-        </w:rPr>
-        <w:t xml:space="preserve"> the file space for a given </w:t>
-      </w:r>
-      <w:r>
-        <w:rPr>
-          <w:sz w:val="24"/>
-          <w:szCs w:val="24"/>
-        </w:rPr>
-        <w:t>HDF5 file</w:t>
-      </w:r>
-      <w:r>
-        <w:rPr>
-          <w:sz w:val="24"/>
-          <w:szCs w:val="24"/>
-        </w:rPr>
-        <w:t xml:space="preserve">. </w:t>
-      </w:r>
-      <w:r>
-        <w:rPr>
-          <w:sz w:val="24"/>
-          <w:szCs w:val="24"/>
-        </w:rPr>
-        <w:t xml:space="preserve">The report for the file </w:t>
-      </w:r>
-      <w:r>
-        <w:rPr>
-          <w:i/>
-          <w:sz w:val="24"/>
-          <w:szCs w:val="24"/>
-        </w:rPr>
-        <w:t>no_persist_A.h5</w:t>
-      </w:r>
-      <w:r>
-        <w:rPr>
-          <w:sz w:val="24"/>
-          <w:szCs w:val="24"/>
-        </w:rPr>
-        <w:t xml:space="preserve"> </w:t>
-      </w:r>
-      <w:proofErr w:type="gramStart"/>
-      <w:r>
-        <w:rPr>
-          <w:sz w:val="24"/>
-          <w:szCs w:val="24"/>
-        </w:rPr>
-        <w:t>is shown</w:t>
-      </w:r>
-      <w:proofErr w:type="gramEnd"/>
-      <w:r>
-        <w:rPr>
-          <w:sz w:val="24"/>
-          <w:szCs w:val="24"/>
-        </w:rPr>
-        <w:t>:</w:t>
-      </w:r>
-    </w:p>
-    <w:p>
-      <w:pPr>
-        <w:pStyle w:val="ListParagraph"/>
-        <w:spacing w:before="120"/>
-      </w:pPr>
-      <w:r>
-        <w:t xml:space="preserve">Filename: </w:t>
-      </w:r>
-      <w:r>
-        <w:t>no_persist_A.h5</w:t>
-      </w:r>
-    </w:p>
-    <w:p>
-      <w:pPr>
-        <w:pStyle w:val="ListParagraph"/>
-      </w:pPr>
-      <w:r>
-        <w:t xml:space="preserve">Summary of </w:t>
-      </w:r>
-      <w:commentRangeStart w:id="2"/>
-      <w:r>
-        <w:t>file space</w:t>
-      </w:r>
-      <w:r>
-        <w:t xml:space="preserve"> </w:t>
-      </w:r>
-      <w:commentRangeEnd w:id="2"/>
+      <w:commentRangeEnd w:id="4"/>
       <w:r>
         <w:rPr>
           <w:rStyle w:val="CommentReference"/>
           <w:vanish/>
         </w:rPr>
-        <w:commentReference w:id="2"/>
+        <w:commentReference w:id="4"/>
+      </w:r>
+      <w:r>
+        <w:rPr>
+          <w:sz w:val="24"/>
+          <w:szCs w:val="24"/>
+        </w:rPr>
+        <w:t>command</w:t>
+      </w:r>
+      <w:r>
+        <w:rPr>
+          <w:sz w:val="24"/>
+          <w:szCs w:val="24"/>
+        </w:rPr>
+        <w:t xml:space="preserve"> </w:t>
+      </w:r>
+      <w:r>
+        <w:rPr>
+          <w:sz w:val="24"/>
+          <w:szCs w:val="24"/>
+        </w:rPr>
+        <w:t xml:space="preserve">reports </w:t>
+      </w:r>
+      <w:r>
+        <w:rPr>
+          <w:sz w:val="24"/>
+          <w:szCs w:val="24"/>
+        </w:rPr>
+        <w:t>information on</w:t>
+      </w:r>
+      <w:r>
+        <w:rPr>
+          <w:sz w:val="24"/>
+          <w:szCs w:val="24"/>
+        </w:rPr>
+        <w:t xml:space="preserve"> the file space for a given </w:t>
+      </w:r>
+      <w:r>
+        <w:rPr>
+          <w:sz w:val="24"/>
+          <w:szCs w:val="24"/>
+        </w:rPr>
+        <w:t>HDF5 file</w:t>
+      </w:r>
+      <w:r>
+        <w:rPr>
+          <w:sz w:val="24"/>
+          <w:szCs w:val="24"/>
+        </w:rPr>
+        <w:t xml:space="preserve">. </w:t>
+      </w:r>
+      <w:r>
+        <w:rPr>
+          <w:sz w:val="24"/>
+          <w:szCs w:val="24"/>
+        </w:rPr>
+        <w:t xml:space="preserve">The report for the file </w:t>
+      </w:r>
+      <w:r>
+        <w:rPr>
+          <w:i/>
+          <w:sz w:val="24"/>
+          <w:szCs w:val="24"/>
+        </w:rPr>
+        <w:t>no_persist_A.h5</w:t>
+      </w:r>
+      <w:r>
+        <w:rPr>
+          <w:sz w:val="24"/>
+          <w:szCs w:val="24"/>
+        </w:rPr>
+        <w:t xml:space="preserve"> </w:t>
+      </w:r>
+      <w:proofErr w:type="gramStart"/>
+      <w:r>
+        <w:rPr>
+          <w:sz w:val="24"/>
+          <w:szCs w:val="24"/>
+        </w:rPr>
+        <w:t>is shown</w:t>
+      </w:r>
+      <w:proofErr w:type="gramEnd"/>
+      <w:r>
+        <w:rPr>
+          <w:sz w:val="24"/>
+          <w:szCs w:val="24"/>
+        </w:rPr>
+        <w:t>:</w:t>
+      </w:r>
+    </w:p>
+    <w:p>
+      <w:pPr>
+        <w:pStyle w:val="ListParagraph"/>
+        <w:spacing w:before="120"/>
+      </w:pPr>
+      <w:r>
+        <w:t xml:space="preserve">Filename: </w:t>
+      </w:r>
+      <w:r>
+        <w:t>no_persist_A.h5</w:t>
+      </w:r>
+    </w:p>
+    <w:p>
+      <w:pPr>
+        <w:pStyle w:val="ListParagraph"/>
+      </w:pPr>
+      <w:r>
+        <w:t xml:space="preserve">Summary of </w:t>
+      </w:r>
+      <w:commentRangeStart w:id="5"/>
+      <w:r>
+        <w:t>file space</w:t>
+      </w:r>
+      <w:r>
+        <w:t xml:space="preserve"> </w:t>
+      </w:r>
+      <w:commentRangeEnd w:id="5"/>
+      <w:r>
+        <w:rPr>
+          <w:rStyle w:val="CommentReference"/>
+          <w:vanish/>
+        </w:rPr>
+        <w:commentReference w:id="5"/>
       </w:r>
       <w:r>
         <w:t>information:</w:t>
@@ -2044,7 +2092,7 @@
         </w:rPr>
         <w:t xml:space="preserve">of </w:t>
       </w:r>
-      <w:commentRangeStart w:id="3"/>
+      <w:commentRangeStart w:id="6"/>
       <w:r>
         <w:rPr>
           <w:sz w:val="24"/>
@@ -2087,13 +2135,13 @@
         </w:rPr>
         <w:t>dataset objects</w:t>
       </w:r>
-      <w:commentRangeEnd w:id="3"/>
+      <w:commentRangeEnd w:id="6"/>
       <w:r>
         <w:rPr>
           <w:rStyle w:val="CommentReference"/>
           <w:vanish/>
         </w:rPr>
-        <w:commentReference w:id="3"/>
+        <w:commentReference w:id="6"/>
       </w:r>
       <w:r>
         <w:rPr>
@@ -2167,7 +2215,7 @@
         </w:rPr>
         <w:t xml:space="preserve">is due to the </w:t>
       </w:r>
-      <w:commentRangeStart w:id="4"/>
+      <w:commentRangeStart w:id="7"/>
       <w:r>
         <w:rPr>
           <w:sz w:val="24"/>
@@ -2189,13 +2237,13 @@
         </w:rPr>
         <w:t xml:space="preserve">strategy </w:t>
       </w:r>
-      <w:commentRangeEnd w:id="4"/>
+      <w:commentRangeEnd w:id="7"/>
       <w:r>
         <w:rPr>
           <w:rStyle w:val="CommentReference"/>
           <w:vanish/>
         </w:rPr>
-        <w:commentReference w:id="4"/>
+        <w:commentReference w:id="7"/>
       </w:r>
       <w:r>
         <w:rPr>
@@ -2312,13 +2360,24 @@
         </w:rPr>
         <w:t xml:space="preserve"> persist </w:t>
       </w:r>
-      <w:r>
-        <w:rPr>
-          <w:sz w:val="24"/>
-          <w:szCs w:val="24"/>
-        </w:rPr>
-        <w:t xml:space="preserve">file </w:t>
-      </w:r>
+      <w:del w:id="8" w:author="Ruth Aydt" w:date="2009-10-02T10:14:00Z">
+        <w:r>
+          <w:rPr>
+            <w:sz w:val="24"/>
+            <w:szCs w:val="24"/>
+          </w:rPr>
+          <w:delText xml:space="preserve">file </w:delText>
+        </w:r>
+      </w:del>
+      <w:ins w:id="9" w:author="Ruth Aydt" w:date="2009-10-02T10:14:00Z">
+        <w:r>
+          <w:rPr>
+            <w:sz w:val="24"/>
+            <w:szCs w:val="24"/>
+          </w:rPr>
+          <w:t xml:space="preserve">tracked </w:t>
+        </w:r>
+      </w:ins>
       <w:r>
         <w:rPr>
           <w:sz w:val="24"/>
@@ -2326,6 +2385,15 @@
         </w:rPr>
         <w:t>free space</w:t>
       </w:r>
+      <w:ins w:id="10" w:author="Ruth Aydt" w:date="2009-10-02T10:14:00Z">
+        <w:r>
+          <w:rPr>
+            <w:sz w:val="24"/>
+            <w:szCs w:val="24"/>
+          </w:rPr>
+          <w:t xml:space="preserve"> information</w:t>
+        </w:r>
+      </w:ins>
       <w:r>
         <w:rPr>
           <w:sz w:val="24"/>
@@ -2373,7 +2441,23 @@
           <w:sz w:val="24"/>
           <w:szCs w:val="24"/>
         </w:rPr>
-        <w:t xml:space="preserve"> the information about file free space that </w:t>
+        <w:t xml:space="preserve"> the information about</w:t>
+      </w:r>
+      <w:del w:id="11" w:author="Ruth Aydt" w:date="2009-10-02T10:14:00Z">
+        <w:r>
+          <w:rPr>
+            <w:sz w:val="24"/>
+            <w:szCs w:val="24"/>
+          </w:rPr>
+          <w:delText xml:space="preserve"> file</w:delText>
+        </w:r>
+      </w:del>
+      <w:r>
+        <w:rPr>
+          <w:sz w:val="24"/>
+          <w:szCs w:val="24"/>
+        </w:rPr>
+        <w:t xml:space="preserve"> free space that </w:t>
       </w:r>
       <w:proofErr w:type="gramStart"/>
       <w:r>
@@ -2396,7 +2480,102 @@
           <w:sz w:val="24"/>
           <w:szCs w:val="24"/>
         </w:rPr>
-        <w:t xml:space="preserve"> by the library during the current session (since the file was opened) is not saved when the file is closed.  With the default strategy, </w:t>
+        <w:t xml:space="preserve"> by the library during the current session (since the file was opened) is not saved when the file is closed.  With the default strategy,</w:t>
+      </w:r>
+      <w:del w:id="12" w:author="Ruth Aydt" w:date="2009-10-02T10:14:00Z">
+        <w:r>
+          <w:rPr>
+            <w:sz w:val="24"/>
+            <w:szCs w:val="24"/>
+          </w:rPr>
+          <w:delText xml:space="preserve"> </w:delText>
+        </w:r>
+        <w:r>
+          <w:rPr>
+            <w:sz w:val="24"/>
+            <w:szCs w:val="24"/>
+          </w:rPr>
+          <w:delText>file</w:delText>
+        </w:r>
+      </w:del>
+      <w:r>
+        <w:rPr>
+          <w:sz w:val="24"/>
+          <w:szCs w:val="24"/>
+        </w:rPr>
+        <w:t xml:space="preserve"> free </w:t>
+      </w:r>
+      <w:r>
+        <w:rPr>
+          <w:sz w:val="24"/>
+          <w:szCs w:val="24"/>
+        </w:rPr>
+        <w:t xml:space="preserve">space that </w:t>
+      </w:r>
+      <w:proofErr w:type="gramStart"/>
+      <w:r>
+        <w:rPr>
+          <w:sz w:val="24"/>
+          <w:szCs w:val="24"/>
+        </w:rPr>
+        <w:t>is</w:t>
+      </w:r>
+      <w:r>
+        <w:rPr>
+          <w:sz w:val="24"/>
+          <w:szCs w:val="24"/>
+        </w:rPr>
+        <w:t xml:space="preserve"> </w:t>
+      </w:r>
+      <w:r>
+        <w:rPr>
+          <w:sz w:val="24"/>
+          <w:szCs w:val="24"/>
+        </w:rPr>
+        <w:t>incurred</w:t>
+      </w:r>
+      <w:proofErr w:type="gramEnd"/>
+      <w:r>
+        <w:rPr>
+          <w:sz w:val="24"/>
+          <w:szCs w:val="24"/>
+        </w:rPr>
+        <w:t xml:space="preserve"> </w:t>
+      </w:r>
+      <w:r>
+        <w:rPr>
+          <w:sz w:val="24"/>
+          <w:szCs w:val="24"/>
+        </w:rPr>
+        <w:t xml:space="preserve">during </w:t>
+      </w:r>
+      <w:r>
+        <w:rPr>
+          <w:sz w:val="24"/>
+          <w:szCs w:val="24"/>
+        </w:rPr>
+        <w:t>a particular</w:t>
+      </w:r>
+      <w:r>
+        <w:rPr>
+          <w:sz w:val="24"/>
+          <w:szCs w:val="24"/>
+        </w:rPr>
+        <w:t xml:space="preserve"> session can be reused during that session, but is unavailable for reuse in all future sessions. </w:t>
+      </w:r>
+      <w:r>
+        <w:rPr>
+          <w:sz w:val="24"/>
+          <w:szCs w:val="24"/>
+        </w:rPr>
+        <w:t xml:space="preserve"> </w:t>
+      </w:r>
+      <w:r>
+        <w:rPr>
+          <w:sz w:val="24"/>
+          <w:szCs w:val="24"/>
+        </w:rPr>
+        <w:t xml:space="preserve">This unavailable </w:t>
       </w:r>
       <w:r>
         <w:rPr>
@@ -2410,7 +2589,7 @@
           <w:sz w:val="24"/>
           <w:szCs w:val="24"/>
         </w:rPr>
-        <w:t xml:space="preserve">space that </w:t>
+        <w:t xml:space="preserve">space </w:t>
       </w:r>
       <w:proofErr w:type="gramStart"/>
       <w:r>
@@ -2418,21 +2597,7 @@
           <w:sz w:val="24"/>
           <w:szCs w:val="24"/>
         </w:rPr>
-        <w:t>is</w:t>
-      </w:r>
-      <w:r>
-        <w:rPr>
-          <w:sz w:val="24"/>
-          <w:szCs w:val="24"/>
-        </w:rPr>
-        <w:t xml:space="preserve"> </w:t>
-      </w:r>
-      <w:r>
-        <w:rPr>
-          <w:sz w:val="24"/>
-          <w:szCs w:val="24"/>
-        </w:rPr>
-        <w:t>incurred</w:t>
+        <w:t>is reported</w:t>
       </w:r>
       <w:proofErr w:type="gramEnd"/>
       <w:r>
@@ -2440,56 +2605,66 @@
           <w:sz w:val="24"/>
           <w:szCs w:val="24"/>
         </w:rPr>
-        <w:t xml:space="preserve"> </w:t>
-      </w:r>
-      <w:r>
-        <w:rPr>
-          <w:sz w:val="24"/>
-          <w:szCs w:val="24"/>
-        </w:rPr>
-        <w:t xml:space="preserve">during </w:t>
-      </w:r>
-      <w:r>
-        <w:rPr>
-          <w:sz w:val="24"/>
-          <w:szCs w:val="24"/>
-        </w:rPr>
-        <w:t>a particular</w:t>
-      </w:r>
-      <w:r>
-        <w:rPr>
-          <w:sz w:val="24"/>
-          <w:szCs w:val="24"/>
-        </w:rPr>
-        <w:t xml:space="preserve"> session can be reused during that session, but is unavailable for reuse in all future sessions. </w:t>
-      </w:r>
-      <w:r>
-        <w:rPr>
-          <w:sz w:val="24"/>
-          <w:szCs w:val="24"/>
-        </w:rPr>
-        <w:t xml:space="preserve"> </w:t>
-      </w:r>
-      <w:r>
-        <w:rPr>
-          <w:sz w:val="24"/>
-          <w:szCs w:val="24"/>
-        </w:rPr>
-        <w:t xml:space="preserve">This unavailable </w:t>
-      </w:r>
-      <w:r>
-        <w:rPr>
-          <w:sz w:val="24"/>
-          <w:szCs w:val="24"/>
-        </w:rPr>
-        <w:t xml:space="preserve">file free </w:t>
-      </w:r>
-      <w:r>
-        <w:rPr>
-          <w:sz w:val="24"/>
-          <w:szCs w:val="24"/>
-        </w:rPr>
-        <w:t xml:space="preserve">space </w:t>
+        <w:t xml:space="preserve"> as “unaccounted space” in the </w:t>
+      </w:r>
+      <w:r>
+        <w:rPr>
+          <w:i/>
+          <w:sz w:val="24"/>
+          <w:szCs w:val="24"/>
+        </w:rPr>
+        <w:t>h5stat</w:t>
+      </w:r>
+      <w:r>
+        <w:rPr>
+          <w:i/>
+          <w:sz w:val="24"/>
+          <w:szCs w:val="24"/>
+        </w:rPr>
+        <w:t xml:space="preserve"> -S</w:t>
+      </w:r>
+      <w:r>
+        <w:rPr>
+          <w:sz w:val="24"/>
+          <w:szCs w:val="24"/>
+        </w:rPr>
+        <w:t xml:space="preserve"> output.</w:t>
+      </w:r>
+      <w:r>
+        <w:rPr>
+          <w:sz w:val="24"/>
+          <w:szCs w:val="24"/>
+        </w:rPr>
+        <w:t xml:space="preserve">  </w:t>
+      </w:r>
+    </w:p>
+    <w:p>
+      <w:pPr>
+        <w:rPr>
+          <w:sz w:val="24"/>
+          <w:szCs w:val="24"/>
+        </w:rPr>
+      </w:pPr>
+      <w:r>
+        <w:rPr>
+          <w:sz w:val="24"/>
+          <w:szCs w:val="24"/>
+        </w:rPr>
+        <w:t xml:space="preserve">As demonstrated in this </w:t>
+      </w:r>
+      <w:r>
+        <w:rPr>
+          <w:sz w:val="24"/>
+          <w:szCs w:val="24"/>
+        </w:rPr>
+        <w:t>example</w:t>
+      </w:r>
+      <w:r>
+        <w:rPr>
+          <w:sz w:val="24"/>
+          <w:szCs w:val="24"/>
+        </w:rPr>
+        <w:t xml:space="preserve">, file free space </w:t>
       </w:r>
       <w:proofErr w:type="gramStart"/>
       <w:r>
@@ -2497,7 +2672,7 @@
           <w:sz w:val="24"/>
           <w:szCs w:val="24"/>
         </w:rPr>
-        <w:t>is reported</w:t>
+        <w:t>can be incurred</w:t>
       </w:r>
       <w:proofErr w:type="gramEnd"/>
       <w:r>
@@ -2505,66 +2680,22 @@
           <w:sz w:val="24"/>
           <w:szCs w:val="24"/>
         </w:rPr>
-        <w:t xml:space="preserve"> as “unaccounted space” in the </w:t>
-      </w:r>
-      <w:r>
-        <w:rPr>
-          <w:i/>
-          <w:sz w:val="24"/>
-          <w:szCs w:val="24"/>
-        </w:rPr>
-        <w:t>h5stat</w:t>
-      </w:r>
-      <w:r>
-        <w:rPr>
-          <w:i/>
-          <w:sz w:val="24"/>
-          <w:szCs w:val="24"/>
-        </w:rPr>
-        <w:t xml:space="preserve"> -S</w:t>
-      </w:r>
-      <w:r>
-        <w:rPr>
-          <w:sz w:val="24"/>
-          <w:szCs w:val="24"/>
-        </w:rPr>
-        <w:t xml:space="preserve"> output.</w:t>
-      </w:r>
-      <w:r>
-        <w:rPr>
-          <w:sz w:val="24"/>
-          <w:szCs w:val="24"/>
-        </w:rPr>
-        <w:t xml:space="preserve">  </w:t>
-      </w:r>
-    </w:p>
-    <w:p>
-      <w:pPr>
-        <w:rPr>
-          <w:sz w:val="24"/>
-          <w:szCs w:val="24"/>
-        </w:rPr>
-      </w:pPr>
-      <w:r>
-        <w:rPr>
-          <w:sz w:val="24"/>
-          <w:szCs w:val="24"/>
-        </w:rPr>
-        <w:t xml:space="preserve">As demonstrated in this </w:t>
-      </w:r>
-      <w:r>
-        <w:rPr>
-          <w:sz w:val="24"/>
-          <w:szCs w:val="24"/>
-        </w:rPr>
-        <w:t>example</w:t>
-      </w:r>
-      <w:r>
-        <w:rPr>
-          <w:sz w:val="24"/>
-          <w:szCs w:val="24"/>
-        </w:rPr>
-        <w:t xml:space="preserve">, file free space </w:t>
+        <w:t xml:space="preserve"> not only when HDF5 objects are deleted from a file, but also when they are added.  </w:t>
+      </w:r>
+      <w:commentRangeStart w:id="13"/>
+      <w:r>
+        <w:rPr>
+          <w:sz w:val="24"/>
+          <w:szCs w:val="24"/>
+        </w:rPr>
+        <w:t xml:space="preserve">This is because adding an object </w:t>
+      </w:r>
+      <w:r>
+        <w:rPr>
+          <w:sz w:val="24"/>
+          <w:szCs w:val="24"/>
+        </w:rPr>
+        <w:t xml:space="preserve">may introduce gaps in the file as new space </w:t>
       </w:r>
       <w:proofErr w:type="gramStart"/>
       <w:r>
@@ -2572,7 +2703,7 @@
           <w:sz w:val="24"/>
           <w:szCs w:val="24"/>
         </w:rPr>
-        <w:t>can be incurred</w:t>
+        <w:t>is allocated</w:t>
       </w:r>
       <w:proofErr w:type="gramEnd"/>
       <w:r>
@@ -2580,38 +2711,41 @@
           <w:sz w:val="24"/>
           <w:szCs w:val="24"/>
         </w:rPr>
-        <w:t xml:space="preserve"> not only when HDF5 objects are deleted from a file, but also when they are added.  </w:t>
-      </w:r>
-      <w:commentRangeStart w:id="5"/>
-      <w:r>
-        <w:rPr>
-          <w:sz w:val="24"/>
-          <w:szCs w:val="24"/>
-        </w:rPr>
-        <w:t xml:space="preserve">This is because adding an object </w:t>
-      </w:r>
-      <w:r>
-        <w:rPr>
-          <w:sz w:val="24"/>
-          <w:szCs w:val="24"/>
-        </w:rPr>
-        <w:t xml:space="preserve">may introduce gaps in the file as new space </w:t>
-      </w:r>
-      <w:proofErr w:type="gramStart"/>
-      <w:r>
-        <w:rPr>
-          <w:sz w:val="24"/>
-          <w:szCs w:val="24"/>
-        </w:rPr>
-        <w:t>is allocated</w:t>
-      </w:r>
-      <w:proofErr w:type="gramEnd"/>
-      <w:r>
-        <w:rPr>
-          <w:sz w:val="24"/>
-          <w:szCs w:val="24"/>
-        </w:rPr>
-        <w:t xml:space="preserve"> for file metadata and user data. </w:t>
+        <w:t xml:space="preserve"> for file metadata and </w:t>
+      </w:r>
+      <w:del w:id="14" w:author="Ruth Aydt" w:date="2009-10-02T10:14:00Z">
+        <w:r>
+          <w:rPr>
+            <w:sz w:val="24"/>
+            <w:szCs w:val="24"/>
+          </w:rPr>
+          <w:delText xml:space="preserve">user </w:delText>
+        </w:r>
+      </w:del>
+      <w:ins w:id="15" w:author="Ruth Aydt" w:date="2009-10-02T10:14:00Z">
+        <w:r>
+          <w:rPr>
+            <w:sz w:val="24"/>
+            <w:szCs w:val="24"/>
+          </w:rPr>
+          <w:t>HDF5 dataset values</w:t>
+        </w:r>
+      </w:ins>
+      <w:del w:id="16" w:author="Ruth Aydt" w:date="2009-10-02T10:15:00Z">
+        <w:r>
+          <w:rPr>
+            <w:sz w:val="24"/>
+            <w:szCs w:val="24"/>
+          </w:rPr>
+          <w:delText>data</w:delText>
+        </w:r>
+      </w:del>
+      <w:r>
+        <w:rPr>
+          <w:sz w:val="24"/>
+          <w:szCs w:val="24"/>
+        </w:rPr>
+        <w:t xml:space="preserve">. </w:t>
       </w:r>
       <w:r>
         <w:rPr>
@@ -2655,13 +2789,13 @@
         </w:rPr>
         <w:t>.</w:t>
       </w:r>
-      <w:commentRangeEnd w:id="5"/>
+      <w:commentRangeEnd w:id="13"/>
       <w:r>
         <w:rPr>
           <w:rStyle w:val="CommentReference"/>
           <w:vanish/>
         </w:rPr>
-        <w:commentReference w:id="5"/>
+        <w:commentReference w:id="13"/>
       </w:r>
     </w:p>
     <w:p>
@@ -2755,12 +2889,37 @@
         </w:rPr>
         <w:t xml:space="preserve"> </w:t>
       </w:r>
-      <w:r>
-        <w:rPr>
-          <w:sz w:val="24"/>
-          <w:szCs w:val="24"/>
-        </w:rPr>
-        <w:t>one new dataset</w:t>
+      <w:del w:id="17" w:author="Ruth Aydt" w:date="2009-10-02T10:15:00Z">
+        <w:r>
+          <w:rPr>
+            <w:sz w:val="24"/>
+            <w:szCs w:val="24"/>
+          </w:rPr>
+          <w:delText xml:space="preserve">one </w:delText>
+        </w:r>
+      </w:del>
+      <w:ins w:id="18" w:author="Ruth Aydt" w:date="2009-10-02T10:15:00Z">
+        <w:r>
+          <w:rPr>
+            <w:sz w:val="24"/>
+            <w:szCs w:val="24"/>
+          </w:rPr>
+          <w:t>a</w:t>
+        </w:r>
+        <w:r>
+          <w:rPr>
+            <w:sz w:val="24"/>
+            <w:szCs w:val="24"/>
+          </w:rPr>
+          <w:t xml:space="preserve"> </w:t>
+        </w:r>
+      </w:ins>
+      <w:r>
+        <w:rPr>
+          <w:sz w:val="24"/>
+          <w:szCs w:val="24"/>
+        </w:rPr>
+        <w:t>new dataset</w:t>
       </w:r>
       <w:r>
         <w:rPr>
@@ -2810,8 +2969,33 @@
           <w:sz w:val="24"/>
           <w:szCs w:val="24"/>
         </w:rPr>
-        <w:t xml:space="preserve">deletes one </w:t>
-      </w:r>
+        <w:t xml:space="preserve">deletes </w:t>
+      </w:r>
+      <w:del w:id="19" w:author="Ruth Aydt" w:date="2009-10-02T10:15:00Z">
+        <w:r>
+          <w:rPr>
+            <w:sz w:val="24"/>
+            <w:szCs w:val="24"/>
+          </w:rPr>
+          <w:delText xml:space="preserve">one </w:delText>
+        </w:r>
+      </w:del>
+      <w:ins w:id="20" w:author="Ruth Aydt" w:date="2009-10-02T10:15:00Z">
+        <w:r>
+          <w:rPr>
+            <w:sz w:val="24"/>
+            <w:szCs w:val="24"/>
+          </w:rPr>
+          <w:t>an</w:t>
+        </w:r>
+        <w:r>
+          <w:rPr>
+            <w:sz w:val="24"/>
+            <w:szCs w:val="24"/>
+          </w:rPr>
+          <w:t xml:space="preserve"> </w:t>
+        </w:r>
+      </w:ins>
       <w:r>
         <w:rPr>
           <w:sz w:val="24"/>
@@ -3340,7 +3524,23 @@
           <w:sz w:val="24"/>
           <w:szCs w:val="24"/>
         </w:rPr>
-        <w:t xml:space="preserve">opened the file, and the additional file free space </w:t>
+        <w:t xml:space="preserve">opened the file, and the additional </w:t>
+      </w:r>
+      <w:del w:id="21" w:author="Ruth Aydt" w:date="2009-10-02T10:15:00Z">
+        <w:r>
+          <w:rPr>
+            <w:sz w:val="24"/>
+            <w:szCs w:val="24"/>
+          </w:rPr>
+          <w:delText xml:space="preserve">file </w:delText>
+        </w:r>
+      </w:del>
+      <w:r>
+        <w:rPr>
+          <w:sz w:val="24"/>
+          <w:szCs w:val="24"/>
+        </w:rPr>
+        <w:t xml:space="preserve">free space </w:t>
       </w:r>
       <w:r>
         <w:rPr>
@@ -3491,7 +3691,31 @@
           <w:sz w:val="24"/>
           <w:szCs w:val="24"/>
         </w:rPr>
-        <w:t xml:space="preserve">000 bytes of file free space that were </w:t>
+        <w:t xml:space="preserve">000 bytes of </w:t>
+      </w:r>
+      <w:del w:id="22" w:author="Ruth Aydt" w:date="2009-10-02T10:15:00Z">
+        <w:r>
+          <w:rPr>
+            <w:sz w:val="24"/>
+            <w:szCs w:val="24"/>
+          </w:rPr>
+          <w:delText xml:space="preserve">file free </w:delText>
+        </w:r>
+      </w:del>
+      <w:r>
+        <w:rPr>
+          <w:sz w:val="24"/>
+          <w:szCs w:val="24"/>
+        </w:rPr>
+        <w:t xml:space="preserve">space that </w:t>
+      </w:r>
+      <w:proofErr w:type="gramStart"/>
+      <w:r>
+        <w:rPr>
+          <w:sz w:val="24"/>
+          <w:szCs w:val="24"/>
+        </w:rPr>
+        <w:t xml:space="preserve">were </w:t>
       </w:r>
       <w:r>
         <w:rPr>
@@ -3505,7 +3729,15 @@
           <w:sz w:val="24"/>
           <w:szCs w:val="24"/>
         </w:rPr>
-        <w:t xml:space="preserve"> used to </w:t>
+        <w:t xml:space="preserve"> used</w:t>
+      </w:r>
+      <w:proofErr w:type="gramEnd"/>
+      <w:r>
+        <w:rPr>
+          <w:sz w:val="24"/>
+          <w:szCs w:val="24"/>
+        </w:rPr>
+        <w:t xml:space="preserve"> to </w:t>
       </w:r>
       <w:r>
         <w:rPr>
@@ -3543,7 +3775,7 @@
         </w:rPr>
         <w:t xml:space="preserve"> </w:t>
       </w:r>
-      <w:commentRangeStart w:id="6"/>
+      <w:commentRangeStart w:id="23"/>
       <w:r>
         <w:rPr>
           <w:sz w:val="24"/>
@@ -3551,13 +3783,13 @@
         </w:rPr>
         <w:t>HDF5 files that will have dataset objects deleted from them are candidates for non-default file space management strategies if file size is a concern.</w:t>
       </w:r>
-      <w:commentRangeEnd w:id="6"/>
+      <w:commentRangeEnd w:id="23"/>
       <w:r>
         <w:rPr>
           <w:rStyle w:val="CommentReference"/>
           <w:vanish/>
         </w:rPr>
-        <w:commentReference w:id="6"/>
+        <w:commentReference w:id="23"/>
       </w:r>
     </w:p>
     <w:p>
@@ -4327,13 +4559,31 @@
         </w:rPr>
         <w:t xml:space="preserve">the </w:t>
       </w:r>
-      <w:r>
-        <w:rPr>
-          <w:sz w:val="24"/>
-          <w:szCs w:val="24"/>
-        </w:rPr>
-        <w:t xml:space="preserve">file </w:t>
-      </w:r>
+      <w:del w:id="24" w:author="Ruth Aydt" w:date="2009-10-02T10:16:00Z">
+        <w:r>
+          <w:rPr>
+            <w:sz w:val="24"/>
+            <w:szCs w:val="24"/>
+          </w:rPr>
+          <w:delText xml:space="preserve">file </w:delText>
+        </w:r>
+      </w:del>
+      <w:ins w:id="25" w:author="Ruth Aydt" w:date="2009-10-02T10:16:00Z">
+        <w:r>
+          <w:rPr>
+            <w:sz w:val="24"/>
+            <w:szCs w:val="24"/>
+          </w:rPr>
+          <w:t>tracked</w:t>
+        </w:r>
+        <w:r>
+          <w:rPr>
+            <w:sz w:val="24"/>
+            <w:szCs w:val="24"/>
+          </w:rPr>
+          <w:t xml:space="preserve"> </w:t>
+        </w:r>
+      </w:ins>
       <w:r>
         <w:rPr>
           <w:sz w:val="24"/>
@@ -4393,6 +4643,7 @@
         </w:rPr>
         <w:t xml:space="preserve">he </w:t>
       </w:r>
+      <w:commentRangeStart w:id="26"/>
       <w:r>
         <w:rPr>
           <w:i/>
@@ -4401,6 +4652,14 @@
         </w:rPr>
         <w:t xml:space="preserve">h5stat –s </w:t>
       </w:r>
+      <w:commentRangeEnd w:id="26"/>
+      <w:r>
+        <w:rPr>
+          <w:rStyle w:val="CommentReference"/>
+          <w:vanish/>
+        </w:rPr>
+        <w:commentReference w:id="26"/>
+      </w:r>
       <w:r>
         <w:rPr>
           <w:sz w:val="24"/>
@@ -4422,13 +4681,31 @@
         </w:rPr>
         <w:t xml:space="preserve">distribution of </w:t>
       </w:r>
-      <w:r>
-        <w:rPr>
-          <w:sz w:val="24"/>
-          <w:szCs w:val="24"/>
-        </w:rPr>
-        <w:t xml:space="preserve">file </w:t>
-      </w:r>
+      <w:del w:id="27" w:author="Ruth Aydt" w:date="2009-10-02T10:16:00Z">
+        <w:r>
+          <w:rPr>
+            <w:sz w:val="24"/>
+            <w:szCs w:val="24"/>
+          </w:rPr>
+          <w:delText xml:space="preserve">file </w:delText>
+        </w:r>
+      </w:del>
+      <w:ins w:id="28" w:author="Ruth Aydt" w:date="2009-10-02T10:16:00Z">
+        <w:r>
+          <w:rPr>
+            <w:sz w:val="24"/>
+            <w:szCs w:val="24"/>
+          </w:rPr>
+          <w:t>tracked</w:t>
+        </w:r>
+        <w:r>
+          <w:rPr>
+            <w:sz w:val="24"/>
+            <w:szCs w:val="24"/>
+          </w:rPr>
+          <w:t xml:space="preserve"> </w:t>
+        </w:r>
+      </w:ins>
       <w:r>
         <w:rPr>
           <w:sz w:val="24"/>
@@ -4436,6 +4713,15 @@
         </w:rPr>
         <w:t>free space</w:t>
       </w:r>
+      <w:ins w:id="29" w:author="Ruth Aydt" w:date="2009-10-02T10:16:00Z">
+        <w:r>
+          <w:rPr>
+            <w:sz w:val="24"/>
+            <w:szCs w:val="24"/>
+          </w:rPr>
+          <w:t xml:space="preserve"> in the HDF5 file</w:t>
+        </w:r>
+      </w:ins>
       <w:r>
         <w:rPr>
           <w:sz w:val="24"/>
@@ -4932,14 +5218,46 @@
           <w:sz w:val="24"/>
           <w:szCs w:val="24"/>
         </w:rPr>
-        <w:t xml:space="preserve"> reflects the 1854 bytes of tracked free space that was previously in the file and the free space adjustments resulting from the dataset operations</w:t>
-      </w:r>
-      <w:r>
-        <w:rPr>
-          <w:sz w:val="24"/>
-          <w:szCs w:val="24"/>
-        </w:rPr>
-        <w:t xml:space="preserve"> in Session 3</w:t>
+        <w:t xml:space="preserve"> reflects the 1854 bytes of tracked free space that was previously in the file and the free space adjustments resulting from the dataset </w:t>
+      </w:r>
+      <w:del w:id="30" w:author="Ruth Aydt" w:date="2009-10-02T10:17:00Z">
+        <w:r>
+          <w:rPr>
+            <w:sz w:val="24"/>
+            <w:szCs w:val="24"/>
+          </w:rPr>
+          <w:delText>operations</w:delText>
+        </w:r>
+        <w:r>
+          <w:rPr>
+            <w:sz w:val="24"/>
+            <w:szCs w:val="24"/>
+          </w:rPr>
+          <w:delText xml:space="preserve"> </w:delText>
+        </w:r>
+      </w:del>
+      <w:ins w:id="31" w:author="Ruth Aydt" w:date="2009-10-02T10:17:00Z">
+        <w:r>
+          <w:rPr>
+            <w:sz w:val="24"/>
+            <w:szCs w:val="24"/>
+          </w:rPr>
+          <w:t>object manipulations</w:t>
+        </w:r>
+        <w:r>
+          <w:rPr>
+            <w:sz w:val="24"/>
+            <w:szCs w:val="24"/>
+          </w:rPr>
+          <w:t xml:space="preserve"> </w:t>
+        </w:r>
+      </w:ins>
+      <w:r>
+        <w:rPr>
+          <w:sz w:val="24"/>
+          <w:szCs w:val="24"/>
+        </w:rPr>
+        <w:t>in Session 3</w:t>
       </w:r>
       <w:r>
         <w:rPr>
@@ -5086,19 +5404,53 @@
         </w:rPr>
         <w:t>added to the file’s tracked free space by the HDF5 library</w:t>
       </w:r>
-      <w:r>
-        <w:rPr>
-          <w:sz w:val="24"/>
-          <w:szCs w:val="24"/>
-        </w:rPr>
-        <w:t xml:space="preserve">, and this tracked free space information was </w:t>
-      </w:r>
-      <w:r>
-        <w:rPr>
-          <w:sz w:val="24"/>
-          <w:szCs w:val="24"/>
-        </w:rPr>
-        <w:t>saved (persisted) when the file was closed</w:t>
+      <w:del w:id="32" w:author="Ruth Aydt" w:date="2009-10-02T10:17:00Z">
+        <w:r>
+          <w:rPr>
+            <w:sz w:val="24"/>
+            <w:szCs w:val="24"/>
+          </w:rPr>
+          <w:delText xml:space="preserve">, and this </w:delText>
+        </w:r>
+      </w:del>
+      <w:ins w:id="33" w:author="Ruth Aydt" w:date="2009-10-02T10:17:00Z">
+        <w:r>
+          <w:rPr>
+            <w:sz w:val="24"/>
+            <w:szCs w:val="24"/>
+          </w:rPr>
+          <w:t xml:space="preserve">. The </w:t>
+        </w:r>
+      </w:ins>
+      <w:r>
+        <w:rPr>
+          <w:sz w:val="24"/>
+          <w:szCs w:val="24"/>
+        </w:rPr>
+        <w:t xml:space="preserve">tracked free space information </w:t>
+      </w:r>
+      <w:proofErr w:type="gramStart"/>
+      <w:r>
+        <w:rPr>
+          <w:sz w:val="24"/>
+          <w:szCs w:val="24"/>
+        </w:rPr>
+        <w:t xml:space="preserve">was </w:t>
+      </w:r>
+      <w:r>
+        <w:rPr>
+          <w:sz w:val="24"/>
+          <w:szCs w:val="24"/>
+        </w:rPr>
+        <w:t>saved</w:t>
+      </w:r>
+      <w:proofErr w:type="gramEnd"/>
+      <w:r>
+        <w:rPr>
+          <w:sz w:val="24"/>
+          <w:szCs w:val="24"/>
+        </w:rPr>
+        <w:t xml:space="preserve"> (persisted) when the file was closed</w:t>
       </w:r>
       <w:r>
         <w:rPr>
@@ -6306,7 +6658,7 @@
           <w:szCs w:val="24"/>
         </w:rPr>
       </w:pPr>
-      <w:commentRangeStart w:id="7"/>
+      <w:commentRangeStart w:id="34"/>
       <w:r>
         <w:rPr>
           <w:sz w:val="24"/>
@@ -6329,13 +6681,13 @@
         </w:rPr>
         <w:t>output</w:t>
       </w:r>
-      <w:commentRangeEnd w:id="7"/>
+      <w:commentRangeEnd w:id="34"/>
       <w:r>
         <w:rPr>
           <w:rStyle w:val="CommentReference"/>
           <w:vanish/>
         </w:rPr>
-        <w:commentReference w:id="7"/>
+        <w:commentReference w:id="34"/>
       </w:r>
       <w:r>
         <w:rPr>
@@ -6525,7 +6877,23 @@
           <w:sz w:val="24"/>
           <w:szCs w:val="24"/>
         </w:rPr>
-        <w:t xml:space="preserve">the public routines </w:t>
+        <w:t>the public routine</w:t>
+      </w:r>
+      <w:del w:id="35" w:author="Ruth Aydt" w:date="2009-10-02T10:18:00Z">
+        <w:r>
+          <w:rPr>
+            <w:sz w:val="24"/>
+            <w:szCs w:val="24"/>
+          </w:rPr>
+          <w:delText>s</w:delText>
+        </w:r>
+      </w:del>
+      <w:r>
+        <w:rPr>
+          <w:sz w:val="24"/>
+          <w:szCs w:val="24"/>
+        </w:rPr>
+        <w:t xml:space="preserve"> </w:t>
       </w:r>
       <w:r>
         <w:rPr>
@@ -6667,7 +7035,7 @@
       </w:r>
     </w:p>
   </w:comment>
-  <w:comment w:id="2" w:author="Ruth Aydt" w:date="2009-09-25T10:38:00Z" w:initials="RA">
+  <w:comment w:id="4" w:author="Ruth Aydt" w:date="2009-10-02T10:13:00Z" w:initials="RA">
     <w:p>
       <w:pPr>
         <w:pStyle w:val="CommentText"/>
@@ -6679,63 +7047,7 @@
         <w:annotationRef/>
       </w:r>
       <w:r>
-        <w:t xml:space="preserve">I changed this from “storage” – I think use of file space here makes it more </w:t>
-      </w:r>
-      <w:proofErr w:type="spellStart"/>
-      <w:r>
-        <w:t>consistant</w:t>
-      </w:r>
-      <w:proofErr w:type="spellEnd"/>
-      <w:r>
-        <w:t xml:space="preserve"> throughout</w:t>
-      </w:r>
-      <w:proofErr w:type="gramStart"/>
-      <w:r>
-        <w:t>.  h5stat</w:t>
-      </w:r>
-      <w:proofErr w:type="gramEnd"/>
-      <w:r>
-        <w:t xml:space="preserve"> output will need to be updated.</w:t>
-      </w:r>
-    </w:p>
-  </w:comment>
-  <w:comment w:id="3" w:author="Ruth Aydt" w:date="2009-09-25T10:38:00Z" w:initials="RA">
-    <w:p>
-      <w:pPr>
-        <w:pStyle w:val="CommentText"/>
-      </w:pPr>
-      <w:r>
-        <w:rPr>
-          <w:rStyle w:val="CommentReference"/>
-        </w:rPr>
-        <w:annotationRef/>
-      </w:r>
-      <w:r>
-        <w:t>Here’s one place I attempted to link the term “raw data” with what I user does</w:t>
-      </w:r>
-      <w:proofErr w:type="gramStart"/>
-      <w:r>
-        <w:t xml:space="preserve">.  </w:t>
-      </w:r>
-      <w:proofErr w:type="gramEnd"/>
-      <w:r>
-        <w:t xml:space="preserve">Didn’t go into fact that sometimes dataset data values not put into raw data category.  </w:t>
-      </w:r>
-    </w:p>
-  </w:comment>
-  <w:comment w:id="4" w:author="Ruth Aydt" w:date="2009-09-25T10:38:00Z" w:initials="RA">
-    <w:p>
-      <w:pPr>
-        <w:pStyle w:val="CommentText"/>
-      </w:pPr>
-      <w:r>
-        <w:rPr>
-          <w:rStyle w:val="CommentReference"/>
-        </w:rPr>
-        <w:annotationRef/>
-      </w:r>
-      <w:r>
-        <w:t>I used the term “file space management strategy” throughout all sections, replacing file-space-handling strategy and file space handling strategy.   Or, I tried to!</w:t>
+        <w:t>Think we may want to show strategy here too.</w:t>
       </w:r>
     </w:p>
   </w:comment>
@@ -6751,7 +7063,23 @@
         <w:annotationRef/>
       </w:r>
       <w:r>
-        <w:t>These statements should be confirmed.</w:t>
+        <w:t xml:space="preserve">I changed this from “storage” – I think use of file space here makes it more </w:t>
+      </w:r>
+      <w:proofErr w:type="spellStart"/>
+      <w:r>
+        <w:t>consistant</w:t>
+      </w:r>
+      <w:proofErr w:type="spellEnd"/>
+      <w:r>
+        <w:t xml:space="preserve"> throughout</w:t>
+      </w:r>
+      <w:proofErr w:type="gramStart"/>
+      <w:r>
+        <w:t>.  h5stat</w:t>
+      </w:r>
+      <w:proofErr w:type="gramEnd"/>
+      <w:r>
+        <w:t xml:space="preserve"> output will need to be updated.</w:t>
       </w:r>
     </w:p>
   </w:comment>
@@ -6767,11 +7095,96 @@
         <w:annotationRef/>
       </w:r>
       <w:r>
+        <w:t>Here’s one place I attempted to link the term “raw data” with what I user does</w:t>
+      </w:r>
+      <w:proofErr w:type="gramStart"/>
+      <w:r>
+        <w:t xml:space="preserve">.  </w:t>
+      </w:r>
+      <w:proofErr w:type="gramEnd"/>
+      <w:r>
+        <w:t xml:space="preserve">Didn’t go into fact that sometimes dataset data values not put into raw data category.  </w:t>
+      </w:r>
+    </w:p>
+  </w:comment>
+  <w:comment w:id="7" w:author="Ruth Aydt" w:date="2009-09-25T10:38:00Z" w:initials="RA">
+    <w:p>
+      <w:pPr>
+        <w:pStyle w:val="CommentText"/>
+      </w:pPr>
+      <w:r>
+        <w:rPr>
+          <w:rStyle w:val="CommentReference"/>
+        </w:rPr>
+        <w:annotationRef/>
+      </w:r>
+      <w:r>
+        <w:t>I used the term “file space management strategy” throughout all sections, replacing file-space-handling strategy and file space handling strategy.   Or, I tried to!</w:t>
+      </w:r>
+    </w:p>
+  </w:comment>
+  <w:comment w:id="13" w:author="Ruth Aydt" w:date="2009-09-25T10:38:00Z" w:initials="RA">
+    <w:p>
+      <w:pPr>
+        <w:pStyle w:val="CommentText"/>
+      </w:pPr>
+      <w:r>
+        <w:rPr>
+          <w:rStyle w:val="CommentReference"/>
+        </w:rPr>
+        <w:annotationRef/>
+      </w:r>
+      <w:r>
+        <w:t>These statements should be confirmed.</w:t>
+      </w:r>
+    </w:p>
+  </w:comment>
+  <w:comment w:id="23" w:author="Ruth Aydt" w:date="2009-09-25T10:38:00Z" w:initials="RA">
+    <w:p>
+      <w:pPr>
+        <w:pStyle w:val="CommentText"/>
+      </w:pPr>
+      <w:r>
+        <w:rPr>
+          <w:rStyle w:val="CommentReference"/>
+        </w:rPr>
+        <w:annotationRef/>
+      </w:r>
+      <w:r>
         <w:t>Confirm</w:t>
       </w:r>
     </w:p>
   </w:comment>
-  <w:comment w:id="7" w:author="Ruth Aydt" w:date="2009-09-25T10:44:00Z" w:initials="RA">
+  <w:comment w:id="26" w:author="Ruth Aydt" w:date="2009-10-02T10:17:00Z" w:initials="RA">
+    <w:p>
+      <w:pPr>
+        <w:pStyle w:val="CommentText"/>
+      </w:pPr>
+      <w:r>
+        <w:rPr>
+          <w:rStyle w:val="CommentReference"/>
+        </w:rPr>
+        <w:annotationRef/>
+      </w:r>
+      <w:proofErr w:type="gramStart"/>
+      <w:r>
+        <w:t>should</w:t>
+      </w:r>
+      <w:proofErr w:type="gramEnd"/>
+      <w:r>
+        <w:t xml:space="preserve"> we also show thresholds? (</w:t>
+      </w:r>
+      <w:proofErr w:type="gramStart"/>
+      <w:r>
+        <w:t>and</w:t>
+      </w:r>
+      <w:proofErr w:type="gramEnd"/>
+      <w:r>
+        <w:t xml:space="preserve"> strategy?)</w:t>
+      </w:r>
+    </w:p>
+  </w:comment>
+  <w:comment w:id="34" w:author="Ruth Aydt" w:date="2009-09-25T10:44:00Z" w:initials="RA">
     <w:p>
       <w:pPr>
         <w:pStyle w:val="CommentText"/>
@@ -6861,7 +7274,7 @@
             <w:rPr>
               <w:noProof/>
             </w:rPr>
-            <w:t>2</w:t>
+            <w:t>7</w:t>
           </w:r>
         </w:fldSimple>
       </w:p>

</xml_diff>

<commit_message>
Description:     Pagination and header fixes.
</commit_message>
<xml_diff>
--- a/file_space/Section_Primer.docx
+++ b/file_space/Section_Primer.docx
@@ -7,7 +7,13 @@
         <w:pStyle w:val="Title"/>
       </w:pPr>
       <w:r>
-        <w:t>2. Basics</w:t>
+        <w:t xml:space="preserve">2. Basic </w:t>
+      </w:r>
+      <w:r>
+        <w:t xml:space="preserve">HDF5 </w:t>
+      </w:r>
+      <w:r>
+        <w:t>File Space Management</w:t>
       </w:r>
     </w:p>
     <w:p>
@@ -664,23 +670,7 @@
           <w:sz w:val="24"/>
           <w:szCs w:val="24"/>
         </w:rPr>
-        <w:t xml:space="preserve">(H5F_FILE_SPACE_ALL, defined </w:t>
-      </w:r>
-      <w:proofErr w:type="gramStart"/>
-      <w:r>
-        <w:rPr>
-          <w:sz w:val="24"/>
-          <w:szCs w:val="24"/>
-        </w:rPr>
-        <w:t>elsewhere</w:t>
-      </w:r>
-      <w:proofErr w:type="gramEnd"/>
-      <w:r>
-        <w:rPr>
-          <w:sz w:val="24"/>
-          <w:szCs w:val="24"/>
-        </w:rPr>
-        <w:t>)</w:t>
+        <w:t>(H5F_FILE_SPACE_ALL, defined elsewhere)</w:t>
       </w:r>
       <w:r>
         <w:rPr>
@@ -1220,7 +1210,6 @@
         </w:rPr>
       </w:pPr>
       <w:commentRangeStart w:id="4"/>
-      <w:proofErr w:type="gramStart"/>
       <w:r>
         <w:rPr>
           <w:sz w:val="24"/>
@@ -1234,16 +1223,7 @@
           <w:sz w:val="24"/>
           <w:szCs w:val="24"/>
         </w:rPr>
-        <w:t>h5stat</w:t>
-      </w:r>
-      <w:proofErr w:type="gramEnd"/>
-      <w:r>
-        <w:rPr>
-          <w:i/>
-          <w:sz w:val="24"/>
-          <w:szCs w:val="24"/>
-        </w:rPr>
-        <w:t xml:space="preserve"> </w:t>
+        <w:t xml:space="preserve">h5stat </w:t>
       </w:r>
       <w:r>
         <w:rPr>
@@ -1505,21 +1485,12 @@
         </w:rPr>
         <w:t xml:space="preserve"> and nothing else</w:t>
       </w:r>
-      <w:proofErr w:type="gramStart"/>
-      <w:r>
-        <w:rPr>
-          <w:sz w:val="24"/>
-          <w:szCs w:val="24"/>
-        </w:rPr>
-        <w:t>;</w:t>
-      </w:r>
-      <w:proofErr w:type="gramEnd"/>
-      <w:r>
-        <w:rPr>
-          <w:sz w:val="24"/>
-          <w:szCs w:val="24"/>
-        </w:rPr>
-        <w:t xml:space="preserve"> t</w:t>
+      <w:r>
+        <w:rPr>
+          <w:sz w:val="24"/>
+          <w:szCs w:val="24"/>
+        </w:rPr>
+        <w:t>; t</w:t>
       </w:r>
       <w:r>
         <w:rPr>
@@ -1879,31 +1850,15 @@
         <w:pStyle w:val="ListParagraph"/>
       </w:pPr>
       <w:r>
-        <w:t xml:space="preserve">      </w:t>
-      </w:r>
-      <w:proofErr w:type="gramStart"/>
-      <w:r>
-        <w:t>DATATYPE  H5T</w:t>
-      </w:r>
-      <w:proofErr w:type="gramEnd"/>
-      <w:r>
-        <w:t>_STD_I32LE</w:t>
-      </w:r>
-    </w:p>
-    <w:p>
-      <w:pPr>
-        <w:pStyle w:val="ListParagraph"/>
-      </w:pPr>
-      <w:r>
-        <w:t xml:space="preserve">      </w:t>
-      </w:r>
-      <w:proofErr w:type="gramStart"/>
-      <w:r>
-        <w:t>DATASPACE  SIMPLE</w:t>
-      </w:r>
-      <w:proofErr w:type="gramEnd"/>
-      <w:r>
-        <w:t xml:space="preserve"> { ( 10 ) / ( 10 ) }</w:t>
+        <w:t xml:space="preserve">      DATATYPE  H5T_STD_I32LE</w:t>
+      </w:r>
+    </w:p>
+    <w:p>
+      <w:pPr>
+        <w:pStyle w:val="ListParagraph"/>
+      </w:pPr>
+      <w:r>
+        <w:t xml:space="preserve">      DATASPACE  SIMPLE { ( 10 ) / ( 10 ) }</w:t>
       </w:r>
     </w:p>
     <w:p>
@@ -1927,31 +1882,15 @@
         <w:pStyle w:val="ListParagraph"/>
       </w:pPr>
       <w:r>
-        <w:t xml:space="preserve">      </w:t>
-      </w:r>
-      <w:proofErr w:type="gramStart"/>
-      <w:r>
-        <w:t>DATATYPE  H5T</w:t>
-      </w:r>
-      <w:proofErr w:type="gramEnd"/>
-      <w:r>
-        <w:t>_STD_I32LE</w:t>
-      </w:r>
-    </w:p>
-    <w:p>
-      <w:pPr>
-        <w:pStyle w:val="ListParagraph"/>
-      </w:pPr>
-      <w:r>
-        <w:t xml:space="preserve">      </w:t>
-      </w:r>
-      <w:proofErr w:type="gramStart"/>
-      <w:r>
-        <w:t>DATASPACE  SIMPLE</w:t>
-      </w:r>
-      <w:proofErr w:type="gramEnd"/>
-      <w:r>
-        <w:t xml:space="preserve"> { ( 30000 ) / ( 30000 ) }</w:t>
+        <w:t xml:space="preserve">      DATATYPE  H5T_STD_I32LE</w:t>
+      </w:r>
+    </w:p>
+    <w:p>
+      <w:pPr>
+        <w:pStyle w:val="ListParagraph"/>
+      </w:pPr>
+      <w:r>
+        <w:t xml:space="preserve">      DATASPACE  SIMPLE { ( 30000 ) / ( 30000 ) }</w:t>
       </w:r>
     </w:p>
     <w:p>
@@ -1975,31 +1914,15 @@
         <w:pStyle w:val="ListParagraph"/>
       </w:pPr>
       <w:r>
-        <w:t xml:space="preserve">      </w:t>
-      </w:r>
-      <w:proofErr w:type="gramStart"/>
-      <w:r>
-        <w:t>DATATYPE  H5T</w:t>
-      </w:r>
-      <w:proofErr w:type="gramEnd"/>
-      <w:r>
-        <w:t>_STD_I32LE</w:t>
-      </w:r>
-    </w:p>
-    <w:p>
-      <w:pPr>
-        <w:pStyle w:val="ListParagraph"/>
-      </w:pPr>
-      <w:r>
-        <w:t xml:space="preserve">      </w:t>
-      </w:r>
-      <w:proofErr w:type="gramStart"/>
-      <w:r>
-        <w:t>DATASPACE  SIMPLE</w:t>
-      </w:r>
-      <w:proofErr w:type="gramEnd"/>
-      <w:r>
-        <w:t xml:space="preserve"> { ( 50 ) / ( 50 ) }</w:t>
+        <w:t xml:space="preserve">      DATATYPE  H5T_STD_I32LE</w:t>
+      </w:r>
+    </w:p>
+    <w:p>
+      <w:pPr>
+        <w:pStyle w:val="ListParagraph"/>
+      </w:pPr>
+      <w:r>
+        <w:t xml:space="preserve">      DATASPACE  SIMPLE { ( 50 ) / ( 50 ) }</w:t>
       </w:r>
     </w:p>
     <w:p>
@@ -2023,31 +1946,15 @@
         <w:pStyle w:val="ListParagraph"/>
       </w:pPr>
       <w:r>
-        <w:t xml:space="preserve">      </w:t>
-      </w:r>
-      <w:proofErr w:type="gramStart"/>
-      <w:r>
-        <w:t>DATATYPE  H5T</w:t>
-      </w:r>
-      <w:proofErr w:type="gramEnd"/>
-      <w:r>
-        <w:t>_STD_I32LE</w:t>
-      </w:r>
-    </w:p>
-    <w:p>
-      <w:pPr>
-        <w:pStyle w:val="ListParagraph"/>
-      </w:pPr>
-      <w:r>
-        <w:t xml:space="preserve">      </w:t>
-      </w:r>
-      <w:proofErr w:type="gramStart"/>
-      <w:r>
-        <w:t>DATASPACE  SIMPLE</w:t>
-      </w:r>
-      <w:proofErr w:type="gramEnd"/>
-      <w:r>
-        <w:t xml:space="preserve"> { ( 100 ) / ( 100 ) }</w:t>
+        <w:t xml:space="preserve">      DATATYPE  H5T_STD_I32LE</w:t>
+      </w:r>
+    </w:p>
+    <w:p>
+      <w:pPr>
+        <w:pStyle w:val="ListParagraph"/>
+      </w:pPr>
+      <w:r>
+        <w:t xml:space="preserve">      DATASPACE  SIMPLE { ( 100 ) / ( 100 ) }</w:t>
       </w:r>
     </w:p>
     <w:p>
@@ -2090,23 +1997,13 @@
           <w:szCs w:val="24"/>
         </w:rPr>
       </w:pPr>
-      <w:proofErr w:type="gramStart"/>
-      <w:r>
-        <w:rPr>
-          <w:i/>
-          <w:sz w:val="24"/>
-          <w:szCs w:val="24"/>
-        </w:rPr>
-        <w:t>h5stat</w:t>
-      </w:r>
-      <w:proofErr w:type="gramEnd"/>
-      <w:r>
-        <w:rPr>
-          <w:i/>
-          <w:sz w:val="24"/>
-          <w:szCs w:val="24"/>
-        </w:rPr>
-        <w:t xml:space="preserve"> –</w:t>
+      <w:r>
+        <w:rPr>
+          <w:i/>
+          <w:sz w:val="24"/>
+          <w:szCs w:val="24"/>
+        </w:rPr>
+        <w:t>h5stat –</w:t>
       </w:r>
       <w:r>
         <w:rPr>
@@ -3128,13 +3025,8 @@
         <w:spacing w:before="120"/>
       </w:pPr>
       <w:r>
-        <w:t>HDF5 "</w:t>
-      </w:r>
-      <w:proofErr w:type="gramStart"/>
-      <w:r>
-        <w:t>./</w:t>
-      </w:r>
-      <w:proofErr w:type="gramEnd"/>
+        <w:t>HDF5 "./</w:t>
+      </w:r>
       <w:r>
         <w:t>no_persist_A.h5</w:t>
       </w:r>
@@ -3163,31 +3055,15 @@
         <w:pStyle w:val="ListParagraph"/>
       </w:pPr>
       <w:r>
-        <w:t xml:space="preserve">      </w:t>
-      </w:r>
-      <w:proofErr w:type="gramStart"/>
-      <w:r>
-        <w:t>DATATYPE  H5T</w:t>
-      </w:r>
-      <w:proofErr w:type="gramEnd"/>
-      <w:r>
-        <w:t>_STD_I32LE</w:t>
-      </w:r>
-    </w:p>
-    <w:p>
-      <w:pPr>
-        <w:pStyle w:val="ListParagraph"/>
-      </w:pPr>
-      <w:r>
-        <w:t xml:space="preserve">      </w:t>
-      </w:r>
-      <w:proofErr w:type="gramStart"/>
-      <w:r>
-        <w:t>DATASPACE  SIMPLE</w:t>
-      </w:r>
-      <w:proofErr w:type="gramEnd"/>
-      <w:r>
-        <w:t xml:space="preserve"> { ( 10 ) / ( 10 ) }</w:t>
+        <w:t xml:space="preserve">      DATATYPE  H5T_STD_I32LE</w:t>
+      </w:r>
+    </w:p>
+    <w:p>
+      <w:pPr>
+        <w:pStyle w:val="ListParagraph"/>
+      </w:pPr>
+      <w:r>
+        <w:t xml:space="preserve">      DATASPACE  SIMPLE { ( 10 ) / ( 10 ) }</w:t>
       </w:r>
     </w:p>
     <w:p>
@@ -3211,31 +3087,15 @@
         <w:pStyle w:val="ListParagraph"/>
       </w:pPr>
       <w:r>
-        <w:t xml:space="preserve">      </w:t>
-      </w:r>
-      <w:proofErr w:type="gramStart"/>
-      <w:r>
-        <w:t>DATATYPE  H5T</w:t>
-      </w:r>
-      <w:proofErr w:type="gramEnd"/>
-      <w:r>
-        <w:t>_STD_I32LE</w:t>
-      </w:r>
-    </w:p>
-    <w:p>
-      <w:pPr>
-        <w:pStyle w:val="ListParagraph"/>
-      </w:pPr>
-      <w:r>
-        <w:t xml:space="preserve">      </w:t>
-      </w:r>
-      <w:proofErr w:type="gramStart"/>
-      <w:r>
-        <w:t>DATASPACE  SIMPLE</w:t>
-      </w:r>
-      <w:proofErr w:type="gramEnd"/>
-      <w:r>
-        <w:t xml:space="preserve"> { ( 50 ) / ( 50 ) }</w:t>
+        <w:t xml:space="preserve">      DATATYPE  H5T_STD_I32LE</w:t>
+      </w:r>
+    </w:p>
+    <w:p>
+      <w:pPr>
+        <w:pStyle w:val="ListParagraph"/>
+      </w:pPr>
+      <w:r>
+        <w:t xml:space="preserve">      DATASPACE  SIMPLE { ( 50 ) / ( 50 ) }</w:t>
       </w:r>
     </w:p>
     <w:p>
@@ -3259,31 +3119,15 @@
         <w:pStyle w:val="ListParagraph"/>
       </w:pPr>
       <w:r>
-        <w:t xml:space="preserve">      </w:t>
-      </w:r>
-      <w:proofErr w:type="gramStart"/>
-      <w:r>
-        <w:t>DATATYPE  H5T</w:t>
-      </w:r>
-      <w:proofErr w:type="gramEnd"/>
-      <w:r>
-        <w:t>_STD_I32LE</w:t>
-      </w:r>
-    </w:p>
-    <w:p>
-      <w:pPr>
-        <w:pStyle w:val="ListParagraph"/>
-      </w:pPr>
-      <w:r>
-        <w:t xml:space="preserve">      </w:t>
-      </w:r>
-      <w:proofErr w:type="gramStart"/>
-      <w:r>
-        <w:t>DATASPACE  SIMPLE</w:t>
-      </w:r>
-      <w:proofErr w:type="gramEnd"/>
-      <w:r>
-        <w:t xml:space="preserve"> { ( 100 ) / ( 100 ) }</w:t>
+        <w:t xml:space="preserve">      DATATYPE  H5T_STD_I32LE</w:t>
+      </w:r>
+    </w:p>
+    <w:p>
+      <w:pPr>
+        <w:pStyle w:val="ListParagraph"/>
+      </w:pPr>
+      <w:r>
+        <w:t xml:space="preserve">      DATASPACE  SIMPLE { ( 100 ) / ( 100 ) }</w:t>
       </w:r>
     </w:p>
     <w:p>
@@ -3307,31 +3151,15 @@
         <w:pStyle w:val="ListParagraph"/>
       </w:pPr>
       <w:r>
-        <w:t xml:space="preserve">      </w:t>
-      </w:r>
-      <w:proofErr w:type="gramStart"/>
-      <w:r>
-        <w:t>DATATYPE  H5T</w:t>
-      </w:r>
-      <w:proofErr w:type="gramEnd"/>
-      <w:r>
-        <w:t>_STD_I32LE</w:t>
-      </w:r>
-    </w:p>
-    <w:p>
-      <w:pPr>
-        <w:pStyle w:val="ListParagraph"/>
-      </w:pPr>
-      <w:r>
-        <w:t xml:space="preserve">      </w:t>
-      </w:r>
-      <w:proofErr w:type="gramStart"/>
-      <w:r>
-        <w:t>DATASPACE  SIMPLE</w:t>
-      </w:r>
-      <w:proofErr w:type="gramEnd"/>
-      <w:r>
-        <w:t xml:space="preserve"> { ( 1000 ) / ( 1000 ) }</w:t>
+        <w:t xml:space="preserve">      DATATYPE  H5T_STD_I32LE</w:t>
+      </w:r>
+    </w:p>
+    <w:p>
+      <w:pPr>
+        <w:pStyle w:val="ListParagraph"/>
+      </w:pPr>
+      <w:r>
+        <w:t xml:space="preserve">      DATASPACE  SIMPLE { ( 1000 ) / ( 1000 ) }</w:t>
       </w:r>
     </w:p>
     <w:p>
@@ -3366,23 +3194,13 @@
           <w:szCs w:val="24"/>
         </w:rPr>
       </w:pPr>
-      <w:proofErr w:type="gramStart"/>
-      <w:r>
-        <w:rPr>
-          <w:i/>
-          <w:sz w:val="24"/>
-          <w:szCs w:val="24"/>
-        </w:rPr>
-        <w:t>h5stat</w:t>
-      </w:r>
-      <w:proofErr w:type="gramEnd"/>
-      <w:r>
-        <w:rPr>
-          <w:i/>
-          <w:sz w:val="24"/>
-          <w:szCs w:val="24"/>
-        </w:rPr>
-        <w:t xml:space="preserve"> –</w:t>
+      <w:r>
+        <w:rPr>
+          <w:i/>
+          <w:sz w:val="24"/>
+          <w:szCs w:val="24"/>
+        </w:rPr>
+        <w:t>h5stat –</w:t>
       </w:r>
       <w:r>
         <w:rPr>
@@ -3412,13 +3230,8 @@
         <w:pStyle w:val="ListParagraph"/>
       </w:pPr>
       <w:r>
-        <w:t>Filename</w:t>
-      </w:r>
-      <w:proofErr w:type="gramStart"/>
-      <w:r>
-        <w:t>: ./</w:t>
-      </w:r>
-      <w:proofErr w:type="gramEnd"/>
+        <w:t>Filename: ./</w:t>
+      </w:r>
       <w:r>
         <w:t>no_persist_A.h5</w:t>
       </w:r>
@@ -4160,23 +3973,13 @@
           <w:szCs w:val="24"/>
         </w:rPr>
       </w:pPr>
-      <w:proofErr w:type="gramStart"/>
-      <w:r>
-        <w:rPr>
-          <w:i/>
-          <w:sz w:val="24"/>
-          <w:szCs w:val="24"/>
-        </w:rPr>
-        <w:t>h5stat</w:t>
-      </w:r>
-      <w:proofErr w:type="gramEnd"/>
-      <w:r>
-        <w:rPr>
-          <w:i/>
-          <w:sz w:val="24"/>
-          <w:szCs w:val="24"/>
-        </w:rPr>
-        <w:t xml:space="preserve"> –</w:t>
+      <w:r>
+        <w:rPr>
+          <w:i/>
+          <w:sz w:val="24"/>
+          <w:szCs w:val="24"/>
+        </w:rPr>
+        <w:t>h5stat –</w:t>
       </w:r>
       <w:r>
         <w:rPr>
@@ -4238,15 +4041,7 @@
         <w:spacing w:before="120"/>
       </w:pPr>
       <w:r>
-        <w:t>Filename</w:t>
-      </w:r>
-      <w:proofErr w:type="gramStart"/>
-      <w:r>
-        <w:t>: ./</w:t>
-      </w:r>
-      <w:proofErr w:type="gramEnd"/>
-      <w:r>
-        <w:t>persist</w:t>
+        <w:t>Filename: ./persist</w:t>
       </w:r>
       <w:r>
         <w:t>_B</w:t>
@@ -4803,31 +4598,15 @@
         <w:pStyle w:val="ListParagraph"/>
       </w:pPr>
       <w:r>
-        <w:t xml:space="preserve">        # </w:t>
-      </w:r>
-      <w:proofErr w:type="gramStart"/>
-      <w:r>
-        <w:t>of</w:t>
-      </w:r>
-      <w:proofErr w:type="gramEnd"/>
-      <w:r>
-        <w:t xml:space="preserve"> sections of size 10 - 99: 1</w:t>
-      </w:r>
-    </w:p>
-    <w:p>
-      <w:pPr>
-        <w:pStyle w:val="ListParagraph"/>
-      </w:pPr>
-      <w:r>
-        <w:t xml:space="preserve">        # </w:t>
-      </w:r>
-      <w:proofErr w:type="gramStart"/>
-      <w:r>
-        <w:t>of</w:t>
-      </w:r>
-      <w:proofErr w:type="gramEnd"/>
-      <w:r>
-        <w:t xml:space="preserve"> sections of size 1000 - 9999: 1</w:t>
+        <w:t xml:space="preserve">        # of sections of size 10 - 99: 1</w:t>
+      </w:r>
+    </w:p>
+    <w:p>
+      <w:pPr>
+        <w:pStyle w:val="ListParagraph"/>
+      </w:pPr>
+      <w:r>
+        <w:t xml:space="preserve">        # of sections of size 1000 - 9999: 1</w:t>
       </w:r>
     </w:p>
     <w:p>
@@ -5095,15 +4874,7 @@
         <w:pStyle w:val="ListParagraph"/>
       </w:pPr>
       <w:r>
-        <w:t>Filename</w:t>
-      </w:r>
-      <w:proofErr w:type="gramStart"/>
-      <w:r>
-        <w:t>: ./</w:t>
-      </w:r>
-      <w:proofErr w:type="gramEnd"/>
-      <w:r>
-        <w:t>persist</w:t>
+        <w:t>Filename: ./persist</w:t>
       </w:r>
       <w:r>
         <w:t>_B</w:t>
@@ -5147,15 +4918,7 @@
         <w:pStyle w:val="ListParagraph"/>
       </w:pPr>
       <w:r>
-        <w:t xml:space="preserve">  Amount/Percent of tracked free space: </w:t>
-      </w:r>
-      <w:proofErr w:type="gramStart"/>
-      <w:r>
-        <w:t>121854 bytes/</w:t>
-      </w:r>
-      <w:proofErr w:type="gramEnd"/>
-      <w:r>
-        <w:t>94.5%</w:t>
+        <w:t xml:space="preserve">  Amount/Percent of tracked free space: 121854 bytes/94.5%</w:t>
       </w:r>
     </w:p>
     <w:p>
@@ -5561,23 +5324,13 @@
         </w:rPr>
         <w:t xml:space="preserve"> </w:t>
       </w:r>
-      <w:proofErr w:type="gramStart"/>
-      <w:r>
-        <w:rPr>
-          <w:i/>
-          <w:sz w:val="24"/>
-          <w:szCs w:val="24"/>
-        </w:rPr>
-        <w:t>h5stat</w:t>
-      </w:r>
-      <w:proofErr w:type="gramEnd"/>
-      <w:r>
-        <w:rPr>
-          <w:i/>
-          <w:sz w:val="24"/>
-          <w:szCs w:val="24"/>
-        </w:rPr>
-        <w:t xml:space="preserve"> –</w:t>
+      <w:r>
+        <w:rPr>
+          <w:i/>
+          <w:sz w:val="24"/>
+          <w:szCs w:val="24"/>
+        </w:rPr>
+        <w:t>h5stat –</w:t>
       </w:r>
       <w:r>
         <w:rPr>
@@ -5658,16 +5411,11 @@
         <w:pStyle w:val="ListParagraph"/>
       </w:pPr>
       <w:r>
-        <w:t>Filename</w:t>
-      </w:r>
-      <w:proofErr w:type="gramStart"/>
-      <w:r>
-        <w:t xml:space="preserve">: </w:t>
+        <w:t xml:space="preserve">Filename: </w:t>
       </w:r>
       <w:r>
         <w:t>./</w:t>
       </w:r>
-      <w:proofErr w:type="gramEnd"/>
       <w:r>
         <w:t>persist</w:t>
       </w:r>
@@ -5707,63 +5455,31 @@
         <w:pStyle w:val="ListParagraph"/>
       </w:pPr>
       <w:r>
-        <w:t xml:space="preserve">        # </w:t>
-      </w:r>
-      <w:proofErr w:type="gramStart"/>
-      <w:r>
-        <w:t>of</w:t>
-      </w:r>
-      <w:proofErr w:type="gramEnd"/>
-      <w:r>
-        <w:t xml:space="preserve"> sections of size 10 - 99: 1</w:t>
-      </w:r>
-    </w:p>
-    <w:p>
-      <w:pPr>
-        <w:pStyle w:val="ListParagraph"/>
-      </w:pPr>
-      <w:r>
-        <w:t xml:space="preserve">        # </w:t>
-      </w:r>
-      <w:proofErr w:type="gramStart"/>
-      <w:r>
-        <w:t>of</w:t>
-      </w:r>
-      <w:proofErr w:type="gramEnd"/>
-      <w:r>
-        <w:t xml:space="preserve"> sections of size 100 - 999: 1</w:t>
-      </w:r>
-    </w:p>
-    <w:p>
-      <w:pPr>
-        <w:pStyle w:val="ListParagraph"/>
-      </w:pPr>
-      <w:r>
-        <w:t xml:space="preserve">        # </w:t>
-      </w:r>
-      <w:proofErr w:type="gramStart"/>
-      <w:r>
-        <w:t>of</w:t>
-      </w:r>
-      <w:proofErr w:type="gramEnd"/>
-      <w:r>
-        <w:t xml:space="preserve"> sections of size 1000 - 9999: 1</w:t>
-      </w:r>
-    </w:p>
-    <w:p>
-      <w:pPr>
-        <w:pStyle w:val="ListParagraph"/>
-      </w:pPr>
-      <w:r>
-        <w:t xml:space="preserve">        # </w:t>
-      </w:r>
-      <w:proofErr w:type="gramStart"/>
-      <w:r>
-        <w:t>of</w:t>
-      </w:r>
-      <w:proofErr w:type="gramEnd"/>
-      <w:r>
-        <w:t xml:space="preserve"> sections of size 100000 - 999999: 1</w:t>
+        <w:t xml:space="preserve">        # of sections of size 10 - 99: 1</w:t>
+      </w:r>
+    </w:p>
+    <w:p>
+      <w:pPr>
+        <w:pStyle w:val="ListParagraph"/>
+      </w:pPr>
+      <w:r>
+        <w:t xml:space="preserve">        # of sections of size 100 - 999: 1</w:t>
+      </w:r>
+    </w:p>
+    <w:p>
+      <w:pPr>
+        <w:pStyle w:val="ListParagraph"/>
+      </w:pPr>
+      <w:r>
+        <w:t xml:space="preserve">        # of sections of size 1000 - 9999: 1</w:t>
+      </w:r>
+    </w:p>
+    <w:p>
+      <w:pPr>
+        <w:pStyle w:val="ListParagraph"/>
+      </w:pPr>
+      <w:r>
+        <w:t xml:space="preserve">        # of sections of size 100000 - 999999: 1</w:t>
       </w:r>
     </w:p>
     <w:p>
@@ -6383,16 +6099,11 @@
       <w:pPr>
         <w:pStyle w:val="ListParagraph"/>
       </w:pPr>
-      <w:proofErr w:type="gramStart"/>
       <w:r>
         <w:t>h</w:t>
       </w:r>
       <w:r>
-        <w:t>5repack</w:t>
-      </w:r>
-      <w:proofErr w:type="gramEnd"/>
-      <w:r>
-        <w:t xml:space="preserve"> –S </w:t>
+        <w:t xml:space="preserve">5repack –S </w:t>
       </w:r>
       <w:r>
         <w:t>VFD</w:t>
@@ -6421,23 +6132,13 @@
           <w:szCs w:val="24"/>
         </w:rPr>
       </w:pPr>
-      <w:proofErr w:type="gramStart"/>
-      <w:r>
-        <w:rPr>
-          <w:i/>
-          <w:sz w:val="24"/>
-          <w:szCs w:val="24"/>
-        </w:rPr>
-        <w:t>h5stat</w:t>
-      </w:r>
-      <w:proofErr w:type="gramEnd"/>
-      <w:r>
-        <w:rPr>
-          <w:i/>
-          <w:sz w:val="24"/>
-          <w:szCs w:val="24"/>
-        </w:rPr>
-        <w:t xml:space="preserve"> –S</w:t>
+      <w:r>
+        <w:rPr>
+          <w:i/>
+          <w:sz w:val="24"/>
+          <w:szCs w:val="24"/>
+        </w:rPr>
+        <w:t>h5stat –S</w:t>
       </w:r>
       <w:r>
         <w:rPr>
@@ -7061,36 +6762,7 @@
         <w:annotationRef/>
       </w:r>
       <w:r>
-        <w:t xml:space="preserve">I changed this from </w:t>
-      </w:r>
-      <w:proofErr w:type="spellStart"/>
-      <w:r>
-        <w:t>not_persist.h</w:t>
-      </w:r>
-      <w:proofErr w:type="spellEnd"/>
-      <w:proofErr w:type="gramStart"/>
-      <w:r>
-        <w:t>;  not</w:t>
-      </w:r>
-      <w:proofErr w:type="gramEnd"/>
-      <w:r>
-        <w:t>_persistant.h5 would be okay too, but “</w:t>
-      </w:r>
-      <w:proofErr w:type="spellStart"/>
-      <w:r>
-        <w:t>not_persist</w:t>
-      </w:r>
-      <w:proofErr w:type="spellEnd"/>
-      <w:r>
-        <w:t xml:space="preserve">” seems odd to me.  I went with </w:t>
-      </w:r>
-      <w:proofErr w:type="spellStart"/>
-      <w:r>
-        <w:t>no_persist</w:t>
-      </w:r>
-      <w:proofErr w:type="spellEnd"/>
-      <w:r>
-        <w:t xml:space="preserve"> because it was shorter</w:t>
+        <w:t>I changed this from not_persist.h;  not_persistant.h5 would be okay too, but “not_persist” seems odd to me.  I went with no_persist because it was shorter</w:t>
       </w:r>
     </w:p>
   </w:comment>
@@ -7170,23 +6842,7 @@
         <w:annotationRef/>
       </w:r>
       <w:r>
-        <w:t xml:space="preserve">I changed this from “storage” – I think use of file space here makes it more </w:t>
-      </w:r>
-      <w:proofErr w:type="spellStart"/>
-      <w:r>
-        <w:t>consistant</w:t>
-      </w:r>
-      <w:proofErr w:type="spellEnd"/>
-      <w:r>
-        <w:t xml:space="preserve"> throughout.  </w:t>
-      </w:r>
-      <w:proofErr w:type="gramStart"/>
-      <w:r>
-        <w:t>h5stat</w:t>
-      </w:r>
-      <w:proofErr w:type="gramEnd"/>
-      <w:r>
-        <w:t xml:space="preserve"> output will need to be updated.</w:t>
+        <w:t>I changed this from “storage” – I think use of file space here makes it more consistant throughout.  h5stat output will need to be updated.</w:t>
       </w:r>
     </w:p>
   </w:comment>
@@ -7281,21 +6937,8 @@
         </w:rPr>
         <w:annotationRef/>
       </w:r>
-      <w:proofErr w:type="gramStart"/>
-      <w:r>
-        <w:t>should</w:t>
-      </w:r>
-      <w:proofErr w:type="gramEnd"/>
-      <w:r>
-        <w:t xml:space="preserve"> we also show thresholds? (</w:t>
-      </w:r>
-      <w:proofErr w:type="gramStart"/>
-      <w:r>
-        <w:t>and</w:t>
-      </w:r>
-      <w:proofErr w:type="gramEnd"/>
-      <w:r>
-        <w:t xml:space="preserve"> strategy?)</w:t>
+      <w:r>
+        <w:t>should we also show thresholds? (and strategy?)</w:t>
       </w:r>
     </w:p>
   </w:comment>
@@ -7396,7 +7039,7 @@
             <w:rPr>
               <w:noProof/>
             </w:rPr>
-            <w:t>7</w:t>
+            <w:t>1</w:t>
           </w:r>
         </w:fldSimple>
       </w:p>

</xml_diff>